<commit_message>
Changement du style et mise en page
</commit_message>
<xml_diff>
--- a/Mémoire.docx
+++ b/Mémoire.docx
@@ -5,69 +5,41 @@
   <w:body>
     <w:p>
       <w:pPr>
-        <w:pStyle w:val="Titre2"/>
-        <w:spacing w:before="0"/>
-        <w:contextualSpacing w:val="0"/>
-        <w:rPr>
-          <w:rFonts w:asciiTheme="minorHAnsi" w:hAnsiTheme="minorHAnsi"/>
-        </w:rPr>
-      </w:pPr>
-      <w:r>
-        <w:rPr>
-          <w:rFonts w:asciiTheme="minorHAnsi" w:hAnsiTheme="minorHAnsi"/>
-          <w:b w:val="0"/>
-          <w:sz w:val="42"/>
-        </w:rPr>
+        <w:pStyle w:val="Titre"/>
+      </w:pPr>
+      <w:r>
         <w:t>Mémoire</w:t>
       </w:r>
     </w:p>
     <w:p>
       <w:pPr>
         <w:pStyle w:val="Titre1"/>
-        <w:contextualSpacing w:val="0"/>
-        <w:rPr>
-          <w:rFonts w:asciiTheme="minorHAnsi" w:hAnsiTheme="minorHAnsi"/>
-        </w:rPr>
       </w:pPr>
       <w:bookmarkStart w:id="0" w:name="h.lgxca8ydx7r" w:colFirst="0" w:colLast="0"/>
       <w:bookmarkEnd w:id="0"/>
       <w:r>
-        <w:rPr>
-          <w:rFonts w:asciiTheme="minorHAnsi" w:hAnsiTheme="minorHAnsi"/>
-        </w:rPr>
         <w:t>Sujet:</w:t>
       </w:r>
     </w:p>
     <w:p>
       <w:pPr>
-        <w:pStyle w:val="Titre2"/>
-        <w:spacing w:before="0"/>
-        <w:contextualSpacing w:val="0"/>
-        <w:rPr>
-          <w:rFonts w:asciiTheme="minorHAnsi" w:hAnsiTheme="minorHAnsi"/>
-        </w:rPr>
-      </w:pPr>
-      <w:r>
-        <w:rPr>
-          <w:rFonts w:asciiTheme="minorHAnsi" w:eastAsia="Arial" w:hAnsiTheme="minorHAnsi" w:cs="Arial"/>
-          <w:b w:val="0"/>
-          <w:sz w:val="22"/>
+        <w:ind w:firstLine="0"/>
+      </w:pPr>
+      <w:r>
+        <w:rPr>
+          <w:rFonts w:eastAsia="Arial"/>
         </w:rPr>
         <w:t>Place et mise en application des réseau</w:t>
       </w:r>
       <w:r>
         <w:rPr>
-          <w:rFonts w:asciiTheme="minorHAnsi" w:eastAsia="Arial" w:hAnsiTheme="minorHAnsi" w:cs="Arial"/>
-          <w:b w:val="0"/>
-          <w:sz w:val="22"/>
+          <w:rFonts w:eastAsia="Arial"/>
         </w:rPr>
         <w:t>x</w:t>
       </w:r>
       <w:r>
         <w:rPr>
-          <w:rFonts w:asciiTheme="minorHAnsi" w:eastAsia="Arial" w:hAnsiTheme="minorHAnsi" w:cs="Arial"/>
-          <w:b w:val="0"/>
-          <w:sz w:val="22"/>
+          <w:rFonts w:eastAsia="Arial"/>
         </w:rPr>
         <w:t xml:space="preserve"> de neurones dans les jeux vidéo.</w:t>
       </w:r>
@@ -75,445 +47,283 @@
     <w:p>
       <w:pPr>
         <w:pStyle w:val="Titre1"/>
-        <w:contextualSpacing w:val="0"/>
-        <w:rPr>
-          <w:rFonts w:asciiTheme="minorHAnsi" w:hAnsiTheme="minorHAnsi"/>
-        </w:rPr>
       </w:pPr>
       <w:bookmarkStart w:id="1" w:name="h.8u8hvxxa26o2" w:colFirst="0" w:colLast="0"/>
       <w:bookmarkEnd w:id="1"/>
       <w:r>
-        <w:rPr>
-          <w:rFonts w:asciiTheme="minorHAnsi" w:hAnsiTheme="minorHAnsi"/>
-        </w:rPr>
         <w:t>Problématique:</w:t>
       </w:r>
     </w:p>
     <w:p>
       <w:pPr>
-        <w:pStyle w:val="Titre2"/>
-        <w:spacing w:before="0"/>
-        <w:contextualSpacing w:val="0"/>
-        <w:rPr>
-          <w:rFonts w:asciiTheme="minorHAnsi" w:hAnsiTheme="minorHAnsi"/>
-        </w:rPr>
-      </w:pPr>
-      <w:r>
-        <w:rPr>
-          <w:rFonts w:asciiTheme="minorHAnsi" w:eastAsia="Arial" w:hAnsiTheme="minorHAnsi" w:cs="Arial"/>
-          <w:b w:val="0"/>
-          <w:sz w:val="22"/>
+        <w:ind w:firstLine="0"/>
+      </w:pPr>
+      <w:r>
+        <w:rPr>
+          <w:rFonts w:eastAsia="Arial"/>
         </w:rPr>
         <w:t>L’apprentissage numérique est-il présent dans les jeux vidéo?</w:t>
       </w:r>
-      <w:bookmarkStart w:id="2" w:name="_GoBack"/>
+    </w:p>
+    <w:p>
+      <w:pPr>
+        <w:pStyle w:val="Titre1"/>
+      </w:pPr>
+      <w:bookmarkStart w:id="2" w:name="h.irfuoy3l5ium" w:colFirst="0" w:colLast="0"/>
       <w:bookmarkEnd w:id="2"/>
-    </w:p>
-    <w:p>
-      <w:pPr>
-        <w:pStyle w:val="Titre1"/>
-        <w:contextualSpacing w:val="0"/>
-        <w:rPr>
-          <w:rFonts w:asciiTheme="minorHAnsi" w:hAnsiTheme="minorHAnsi"/>
-        </w:rPr>
-      </w:pPr>
-      <w:bookmarkStart w:id="3" w:name="h.irfuoy3l5ium" w:colFirst="0" w:colLast="0"/>
-      <w:bookmarkEnd w:id="3"/>
-      <w:r>
-        <w:rPr>
-          <w:rFonts w:asciiTheme="minorHAnsi" w:hAnsiTheme="minorHAnsi"/>
-        </w:rPr>
+      <w:r>
         <w:t>Plan:</w:t>
       </w:r>
     </w:p>
     <w:p>
       <w:pPr>
-        <w:rPr>
-          <w:rFonts w:asciiTheme="minorHAnsi" w:hAnsiTheme="minorHAnsi"/>
-        </w:rPr>
-      </w:pPr>
-      <w:r>
-        <w:rPr>
-          <w:rFonts w:asciiTheme="minorHAnsi" w:hAnsiTheme="minorHAnsi"/>
-        </w:rPr>
+        <w:ind w:firstLine="0"/>
+      </w:pPr>
+      <w:r>
         <w:t>Apprentissage numérique</w:t>
       </w:r>
     </w:p>
     <w:p>
       <w:pPr>
-        <w:pStyle w:val="Titre2"/>
-        <w:spacing w:before="0"/>
-        <w:contextualSpacing w:val="0"/>
-        <w:rPr>
-          <w:rFonts w:asciiTheme="minorHAnsi" w:hAnsiTheme="minorHAnsi"/>
-        </w:rPr>
-      </w:pPr>
-      <w:r>
-        <w:rPr>
-          <w:rFonts w:asciiTheme="minorHAnsi" w:eastAsia="Arial" w:hAnsiTheme="minorHAnsi" w:cs="Arial"/>
-          <w:b w:val="0"/>
-          <w:sz w:val="22"/>
+        <w:ind w:firstLine="0"/>
+      </w:pPr>
+      <w:r>
+        <w:rPr>
+          <w:rFonts w:eastAsia="Arial" w:cs="Arial"/>
         </w:rPr>
         <w:t>Présence actuelle dans les jeux</w:t>
       </w:r>
       <w:r>
         <w:rPr>
-          <w:rFonts w:asciiTheme="minorHAnsi" w:eastAsia="Arial" w:hAnsiTheme="minorHAnsi" w:cs="Arial"/>
-          <w:b w:val="0"/>
-          <w:sz w:val="22"/>
+          <w:rFonts w:eastAsia="Arial" w:cs="Arial"/>
         </w:rPr>
         <w:t xml:space="preserve"> vidéo</w:t>
       </w:r>
     </w:p>
     <w:p>
       <w:pPr>
-        <w:pStyle w:val="Titre2"/>
-        <w:spacing w:before="0"/>
-        <w:contextualSpacing w:val="0"/>
-        <w:rPr>
-          <w:rFonts w:asciiTheme="minorHAnsi" w:hAnsiTheme="minorHAnsi"/>
-        </w:rPr>
-      </w:pPr>
-      <w:r>
-        <w:rPr>
-          <w:rFonts w:asciiTheme="minorHAnsi" w:eastAsia="Arial" w:hAnsiTheme="minorHAnsi" w:cs="Arial"/>
-          <w:b w:val="0"/>
-          <w:sz w:val="22"/>
-        </w:rPr>
-        <w:t>Description des différents modes</w:t>
-      </w:r>
-      <w:r>
-        <w:rPr>
-          <w:rFonts w:asciiTheme="minorHAnsi" w:eastAsia="Arial" w:hAnsiTheme="minorHAnsi" w:cs="Arial"/>
-          <w:b w:val="0"/>
-          <w:sz w:val="22"/>
-        </w:rPr>
-        <w:t xml:space="preserve"> d’apprentissage</w:t>
-      </w:r>
-    </w:p>
-    <w:p>
-      <w:pPr>
-        <w:pStyle w:val="Titre2"/>
+        <w:ind w:firstLine="0"/>
+      </w:pPr>
+      <w:r>
+        <w:rPr>
+          <w:rFonts w:eastAsia="Arial" w:cs="Arial"/>
+        </w:rPr>
+        <w:t>Description des différents modes d’apprentissage</w:t>
+      </w:r>
+    </w:p>
+    <w:p>
+      <w:pPr>
+        <w:pStyle w:val="Paragraphedeliste"/>
         <w:numPr>
           <w:ilvl w:val="0"/>
-          <w:numId w:val="2"/>
+          <w:numId w:val="3"/>
         </w:numPr>
-        <w:spacing w:before="0"/>
-        <w:ind w:hanging="359"/>
-        <w:rPr>
-          <w:rFonts w:asciiTheme="minorHAnsi" w:eastAsia="Arial" w:hAnsiTheme="minorHAnsi" w:cs="Arial"/>
-          <w:b w:val="0"/>
-          <w:sz w:val="22"/>
-        </w:rPr>
-      </w:pPr>
-      <w:r>
-        <w:rPr>
-          <w:rFonts w:asciiTheme="minorHAnsi" w:eastAsia="Arial" w:hAnsiTheme="minorHAnsi" w:cs="Arial"/>
-          <w:b w:val="0"/>
-          <w:sz w:val="22"/>
+        <w:ind w:left="284" w:firstLine="0"/>
+        <w:rPr>
+          <w:rFonts w:eastAsia="Arial" w:cs="Arial"/>
+          <w:b/>
+        </w:rPr>
+      </w:pPr>
+      <w:r>
+        <w:rPr>
+          <w:rFonts w:eastAsia="Arial" w:cs="Arial"/>
         </w:rPr>
         <w:t>Mode supervisé</w:t>
       </w:r>
     </w:p>
     <w:p>
       <w:pPr>
-        <w:pStyle w:val="Titre2"/>
+        <w:pStyle w:val="Paragraphedeliste"/>
         <w:numPr>
           <w:ilvl w:val="0"/>
-          <w:numId w:val="2"/>
+          <w:numId w:val="3"/>
         </w:numPr>
-        <w:spacing w:before="0"/>
-        <w:ind w:hanging="359"/>
-        <w:rPr>
-          <w:rFonts w:asciiTheme="minorHAnsi" w:eastAsia="Arial" w:hAnsiTheme="minorHAnsi" w:cs="Arial"/>
-          <w:b w:val="0"/>
-          <w:sz w:val="22"/>
-        </w:rPr>
-      </w:pPr>
-      <w:r>
-        <w:rPr>
-          <w:rFonts w:asciiTheme="minorHAnsi" w:eastAsia="Arial" w:hAnsiTheme="minorHAnsi" w:cs="Arial"/>
-          <w:b w:val="0"/>
-          <w:sz w:val="22"/>
+        <w:ind w:left="284" w:firstLine="0"/>
+        <w:rPr>
+          <w:rFonts w:eastAsia="Arial" w:cs="Arial"/>
+          <w:b/>
+        </w:rPr>
+      </w:pPr>
+      <w:r>
+        <w:rPr>
+          <w:rFonts w:eastAsia="Arial" w:cs="Arial"/>
         </w:rPr>
         <w:t>Mode non supervisé</w:t>
       </w:r>
     </w:p>
     <w:p>
       <w:pPr>
-        <w:pStyle w:val="Titre2"/>
+        <w:pStyle w:val="Paragraphedeliste"/>
         <w:numPr>
           <w:ilvl w:val="0"/>
-          <w:numId w:val="2"/>
+          <w:numId w:val="3"/>
         </w:numPr>
-        <w:spacing w:before="0"/>
-        <w:ind w:hanging="359"/>
-        <w:rPr>
-          <w:rFonts w:asciiTheme="minorHAnsi" w:eastAsia="Arial" w:hAnsiTheme="minorHAnsi" w:cs="Arial"/>
-          <w:b w:val="0"/>
-          <w:sz w:val="22"/>
-        </w:rPr>
-      </w:pPr>
-      <w:r>
-        <w:rPr>
-          <w:rFonts w:asciiTheme="minorHAnsi" w:eastAsia="Arial" w:hAnsiTheme="minorHAnsi" w:cs="Arial"/>
-          <w:b w:val="0"/>
-          <w:sz w:val="22"/>
+        <w:ind w:left="284" w:firstLine="0"/>
+        <w:rPr>
+          <w:rFonts w:eastAsia="Arial" w:cs="Arial"/>
+          <w:b/>
+        </w:rPr>
+      </w:pPr>
+      <w:r>
+        <w:rPr>
+          <w:rFonts w:eastAsia="Arial" w:cs="Arial"/>
         </w:rPr>
         <w:t>Mode semi-supervisé ou hybride</w:t>
       </w:r>
     </w:p>
     <w:p>
       <w:pPr>
-        <w:pStyle w:val="Titre2"/>
-        <w:spacing w:before="0"/>
-        <w:contextualSpacing w:val="0"/>
-        <w:rPr>
-          <w:rFonts w:asciiTheme="minorHAnsi" w:hAnsiTheme="minorHAnsi"/>
-        </w:rPr>
-      </w:pPr>
-      <w:r>
-        <w:rPr>
-          <w:rFonts w:asciiTheme="minorHAnsi" w:eastAsia="Arial" w:hAnsiTheme="minorHAnsi" w:cs="Arial"/>
-          <w:b w:val="0"/>
-          <w:sz w:val="22"/>
+        <w:ind w:firstLine="0"/>
+      </w:pPr>
+      <w:r>
+        <w:rPr>
+          <w:rFonts w:eastAsia="Arial" w:cs="Arial"/>
         </w:rPr>
         <w:t>Acquisition des données par les réseaux de neurones</w:t>
       </w:r>
     </w:p>
     <w:p>
       <w:pPr>
-        <w:pStyle w:val="Titre2"/>
+        <w:pStyle w:val="Paragraphedeliste"/>
         <w:numPr>
           <w:ilvl w:val="0"/>
-          <w:numId w:val="1"/>
+          <w:numId w:val="4"/>
         </w:numPr>
-        <w:spacing w:before="0"/>
-        <w:ind w:hanging="359"/>
-        <w:rPr>
-          <w:rFonts w:asciiTheme="minorHAnsi" w:eastAsia="Arial" w:hAnsiTheme="minorHAnsi" w:cs="Arial"/>
-          <w:b w:val="0"/>
-          <w:sz w:val="22"/>
-        </w:rPr>
-      </w:pPr>
-      <w:bookmarkStart w:id="4" w:name="h.cudelmm6b4pu" w:colFirst="0" w:colLast="0"/>
+        <w:ind w:left="284" w:firstLine="0"/>
+        <w:rPr>
+          <w:rFonts w:eastAsia="Arial" w:cs="Arial"/>
+          <w:b/>
+        </w:rPr>
+      </w:pPr>
+      <w:bookmarkStart w:id="3" w:name="h.cudelmm6b4pu" w:colFirst="0" w:colLast="0"/>
+      <w:bookmarkEnd w:id="3"/>
+      <w:r>
+        <w:rPr>
+          <w:rFonts w:eastAsia="Arial" w:cs="Arial"/>
+        </w:rPr>
+        <w:t xml:space="preserve">Carte de </w:t>
+      </w:r>
+      <w:proofErr w:type="spellStart"/>
+      <w:r>
+        <w:rPr>
+          <w:rFonts w:eastAsia="Arial" w:cs="Arial"/>
+        </w:rPr>
+        <w:t>Kohonen</w:t>
+      </w:r>
+      <w:bookmarkStart w:id="4" w:name="h.bgselxti5p44" w:colFirst="0" w:colLast="0"/>
       <w:bookmarkEnd w:id="4"/>
-      <w:r>
-        <w:rPr>
-          <w:rFonts w:asciiTheme="minorHAnsi" w:eastAsia="Arial" w:hAnsiTheme="minorHAnsi" w:cs="Arial"/>
-          <w:b w:val="0"/>
-          <w:sz w:val="22"/>
-        </w:rPr>
-        <w:t xml:space="preserve">Carte de </w:t>
-      </w:r>
-      <w:proofErr w:type="spellStart"/>
-      <w:r>
-        <w:rPr>
-          <w:rFonts w:asciiTheme="minorHAnsi" w:eastAsia="Arial" w:hAnsiTheme="minorHAnsi" w:cs="Arial"/>
-          <w:b w:val="0"/>
-          <w:sz w:val="22"/>
-        </w:rPr>
-        <w:t>Kohonen</w:t>
-      </w:r>
       <w:proofErr w:type="spellEnd"/>
     </w:p>
     <w:p>
       <w:pPr>
-        <w:pStyle w:val="Titre2"/>
+        <w:pStyle w:val="Paragraphedeliste"/>
         <w:numPr>
           <w:ilvl w:val="0"/>
-          <w:numId w:val="1"/>
+          <w:numId w:val="4"/>
         </w:numPr>
-        <w:spacing w:before="0"/>
-        <w:ind w:hanging="359"/>
-        <w:rPr>
-          <w:rFonts w:asciiTheme="minorHAnsi" w:eastAsia="Arial" w:hAnsiTheme="minorHAnsi" w:cs="Arial"/>
-          <w:b w:val="0"/>
-          <w:sz w:val="22"/>
-        </w:rPr>
-      </w:pPr>
-      <w:bookmarkStart w:id="5" w:name="h.bgselxti5p44" w:colFirst="0" w:colLast="0"/>
+        <w:ind w:left="284" w:firstLine="0"/>
+        <w:rPr>
+          <w:rFonts w:eastAsia="Arial" w:cs="Arial"/>
+          <w:b/>
+        </w:rPr>
+      </w:pPr>
+      <w:r>
+        <w:t>Perceptron simple et multicouche (PMC)</w:t>
+      </w:r>
+    </w:p>
+    <w:p>
+      <w:pPr>
+        <w:spacing w:after="200"/>
+        <w:ind w:firstLine="0"/>
+        <w:rPr>
+          <w:rFonts w:eastAsia="Trebuchet MS" w:cs="Trebuchet MS"/>
+          <w:sz w:val="32"/>
+        </w:rPr>
+      </w:pPr>
+      <w:bookmarkStart w:id="5" w:name="h.elr7rfq1rtbg" w:colFirst="0" w:colLast="0"/>
+      <w:bookmarkStart w:id="6" w:name="h.2mrzdxhf6y4g" w:colFirst="0" w:colLast="0"/>
       <w:bookmarkEnd w:id="5"/>
-      <w:r>
-        <w:rPr>
-          <w:rFonts w:asciiTheme="minorHAnsi" w:eastAsia="Arial" w:hAnsiTheme="minorHAnsi" w:cs="Arial"/>
-          <w:b w:val="0"/>
-          <w:sz w:val="22"/>
-        </w:rPr>
-        <w:t>Perceptron simple et multicouche</w:t>
-      </w:r>
-      <w:r>
-        <w:rPr>
-          <w:rFonts w:asciiTheme="minorHAnsi" w:eastAsia="Arial" w:hAnsiTheme="minorHAnsi" w:cs="Arial"/>
-          <w:b w:val="0"/>
-          <w:sz w:val="22"/>
-        </w:rPr>
-        <w:t xml:space="preserve"> (PMC)</w:t>
-      </w:r>
-    </w:p>
-    <w:p>
-      <w:pPr>
-        <w:pStyle w:val="Titre2"/>
-        <w:contextualSpacing w:val="0"/>
-        <w:rPr>
-          <w:rFonts w:asciiTheme="minorHAnsi" w:hAnsiTheme="minorHAnsi"/>
-        </w:rPr>
-      </w:pPr>
-      <w:bookmarkStart w:id="6" w:name="h.elr7rfq1rtbg" w:colFirst="0" w:colLast="0"/>
       <w:bookmarkEnd w:id="6"/>
-    </w:p>
-    <w:p>
-      <w:pPr>
-        <w:rPr>
-          <w:rFonts w:asciiTheme="minorHAnsi" w:hAnsiTheme="minorHAnsi"/>
-        </w:rPr>
-      </w:pPr>
-    </w:p>
-    <w:p>
-      <w:pPr>
-        <w:rPr>
-          <w:rFonts w:asciiTheme="minorHAnsi" w:hAnsiTheme="minorHAnsi"/>
-        </w:rPr>
-      </w:pPr>
-    </w:p>
-    <w:p>
-      <w:pPr>
-        <w:rPr>
-          <w:rFonts w:asciiTheme="minorHAnsi" w:hAnsiTheme="minorHAnsi"/>
-        </w:rPr>
-      </w:pPr>
-    </w:p>
-    <w:p>
-      <w:pPr>
+      <w:r>
+        <w:br w:type="page"/>
+      </w:r>
+    </w:p>
+    <w:p>
+      <w:pPr>
+        <w:pStyle w:val="Titre1"/>
+      </w:pPr>
+      <w:r>
+        <w:lastRenderedPageBreak/>
+        <w:t>Apprentissage numérique</w:t>
+      </w:r>
+    </w:p>
+    <w:p>
+      <w:pPr>
+        <w:ind w:firstLine="0"/>
         <w:jc w:val="both"/>
-        <w:rPr>
-          <w:rFonts w:asciiTheme="minorHAnsi" w:hAnsiTheme="minorHAnsi"/>
-        </w:rPr>
-      </w:pPr>
+      </w:pPr>
+      <w:r>
+        <w:tab/>
+        <w:t>L’apprentissage dit numérique est un apprentissage qui est réalisé par un ordinateur à partir de différentes données qui lui sont donné</w:t>
+      </w:r>
+      <w:r>
+        <w:t xml:space="preserve"> en entrée</w:t>
+      </w:r>
+      <w:r>
+        <w:t>. Le traitement de ces informations est réalisé à l’aide de différents algorithmes suivant la méthode d’apprentissage qu’on lui impose. Il existe en effet plusieurs mode</w:t>
+      </w:r>
+      <w:r>
+        <w:t>s</w:t>
+      </w:r>
+      <w:r>
+        <w:t xml:space="preserve"> d’apprentissage : le supervisé, le non supervisé et le semi-supervisé (appelé aussi hybride). </w:t>
+      </w:r>
     </w:p>
     <w:p>
       <w:pPr>
         <w:pStyle w:val="Titre1"/>
-        <w:contextualSpacing w:val="0"/>
+      </w:pPr>
+      <w:bookmarkStart w:id="7" w:name="h.scrpymm0wmjc" w:colFirst="0" w:colLast="0"/>
+      <w:bookmarkEnd w:id="7"/>
+      <w:r>
+        <w:t>Présence actuelle dans les jeux</w:t>
+      </w:r>
+      <w:bookmarkStart w:id="8" w:name="_GoBack"/>
+      <w:bookmarkEnd w:id="8"/>
+      <w:r>
+        <w:t xml:space="preserve"> vidéo</w:t>
+      </w:r>
+    </w:p>
+    <w:p>
+      <w:pPr>
+        <w:ind w:firstLine="0"/>
         <w:jc w:val="both"/>
-        <w:rPr>
-          <w:rFonts w:asciiTheme="minorHAnsi" w:hAnsiTheme="minorHAnsi"/>
-        </w:rPr>
-      </w:pPr>
-      <w:bookmarkStart w:id="7" w:name="h.2mrzdxhf6y4g" w:colFirst="0" w:colLast="0"/>
-      <w:bookmarkEnd w:id="7"/>
-      <w:r>
-        <w:rPr>
-          <w:rFonts w:asciiTheme="minorHAnsi" w:hAnsiTheme="minorHAnsi"/>
-        </w:rPr>
-        <w:t>Apprentissage numérique</w:t>
-      </w:r>
-    </w:p>
-    <w:p>
-      <w:pPr>
+      </w:pPr>
+      <w:r>
+        <w:tab/>
+        <w:t xml:space="preserve">L’apprentissage numérique a commencé à apparaître dans les jeux vidéo en 1986 avec les réseaux de neurones dans </w:t>
+      </w:r>
+      <w:proofErr w:type="spellStart"/>
+      <w:r>
+        <w:t>Battlecruiser</w:t>
+      </w:r>
+      <w:proofErr w:type="spellEnd"/>
+      <w:r>
+        <w:t xml:space="preserve"> 3000AD et dans Creatures, puis en 2001 dans Black &amp; White.</w:t>
+      </w:r>
+    </w:p>
+    <w:p>
+      <w:pPr>
+        <w:ind w:firstLine="0"/>
         <w:jc w:val="both"/>
-        <w:rPr>
-          <w:rFonts w:asciiTheme="minorHAnsi" w:hAnsiTheme="minorHAnsi"/>
-        </w:rPr>
-      </w:pPr>
-      <w:r>
-        <w:rPr>
-          <w:rFonts w:asciiTheme="minorHAnsi" w:hAnsiTheme="minorHAnsi"/>
-        </w:rPr>
-        <w:tab/>
-        <w:t>L’appr</w:t>
-      </w:r>
-      <w:r>
-        <w:rPr>
-          <w:rFonts w:asciiTheme="minorHAnsi" w:hAnsiTheme="minorHAnsi"/>
-        </w:rPr>
-        <w:t>entissage dit numérique est un apprentissage qui est réalisé par un ordinateur à partir de différentes données qui lui sont donné. Le traitement de ces informations est réalisé à l’aide de différents algorithmes suivant la méthode d’apprentissage qu’on lui</w:t>
-      </w:r>
-      <w:r>
-        <w:rPr>
-          <w:rFonts w:asciiTheme="minorHAnsi" w:hAnsiTheme="minorHAnsi"/>
-        </w:rPr>
-        <w:t xml:space="preserve"> impose. Il existe en effet plusieurs mode d’apprentissage : le supervisé, le non supervisé et le semi-supervisé (appelé aussi hybride). </w:t>
-      </w:r>
-    </w:p>
-    <w:p>
-      <w:pPr>
-        <w:pStyle w:val="Titre1"/>
-        <w:contextualSpacing w:val="0"/>
-        <w:jc w:val="both"/>
-        <w:rPr>
-          <w:rFonts w:asciiTheme="minorHAnsi" w:hAnsiTheme="minorHAnsi"/>
-        </w:rPr>
-      </w:pPr>
-      <w:bookmarkStart w:id="8" w:name="h.scrpymm0wmjc" w:colFirst="0" w:colLast="0"/>
-      <w:bookmarkEnd w:id="8"/>
-      <w:r>
-        <w:rPr>
-          <w:rFonts w:asciiTheme="minorHAnsi" w:hAnsiTheme="minorHAnsi"/>
-        </w:rPr>
-        <w:t>Présence actuelle dans le</w:t>
-      </w:r>
-      <w:r>
-        <w:rPr>
-          <w:rFonts w:asciiTheme="minorHAnsi" w:hAnsiTheme="minorHAnsi"/>
-        </w:rPr>
-        <w:t>s</w:t>
-      </w:r>
-      <w:r>
-        <w:rPr>
-          <w:rFonts w:asciiTheme="minorHAnsi" w:hAnsiTheme="minorHAnsi"/>
-        </w:rPr>
-        <w:t xml:space="preserve"> jeux vidéo</w:t>
-      </w:r>
-    </w:p>
-    <w:p>
-      <w:pPr>
-        <w:jc w:val="both"/>
-        <w:rPr>
-          <w:rFonts w:asciiTheme="minorHAnsi" w:hAnsiTheme="minorHAnsi"/>
-        </w:rPr>
-      </w:pPr>
-      <w:r>
-        <w:rPr>
-          <w:rFonts w:asciiTheme="minorHAnsi" w:hAnsiTheme="minorHAnsi"/>
-        </w:rPr>
-        <w:tab/>
-        <w:t>L’apprentissage numérique a commencé à apparaître dans les jeux vidéo en 1986 av</w:t>
-      </w:r>
-      <w:r>
-        <w:rPr>
-          <w:rFonts w:asciiTheme="minorHAnsi" w:hAnsiTheme="minorHAnsi"/>
-        </w:rPr>
-        <w:t xml:space="preserve">ec les réseaux de neurones dans </w:t>
-      </w:r>
-      <w:proofErr w:type="spellStart"/>
-      <w:r>
-        <w:rPr>
-          <w:rFonts w:asciiTheme="minorHAnsi" w:hAnsiTheme="minorHAnsi"/>
-        </w:rPr>
-        <w:t>Battlecruiser</w:t>
-      </w:r>
-      <w:proofErr w:type="spellEnd"/>
-      <w:r>
-        <w:rPr>
-          <w:rFonts w:asciiTheme="minorHAnsi" w:hAnsiTheme="minorHAnsi"/>
-        </w:rPr>
-        <w:t xml:space="preserve"> 3000AD et dans Creatures, puis en 2001 dans Black &amp; White.</w:t>
-      </w:r>
-    </w:p>
-    <w:p>
-      <w:pPr>
-        <w:jc w:val="both"/>
-        <w:rPr>
-          <w:rFonts w:asciiTheme="minorHAnsi" w:hAnsiTheme="minorHAnsi"/>
-        </w:rPr>
       </w:pPr>
     </w:p>
     <w:p>
       <w:pPr>
         <w:spacing w:after="200"/>
-        <w:rPr>
-          <w:rFonts w:asciiTheme="minorHAnsi" w:eastAsia="Trebuchet MS" w:hAnsiTheme="minorHAnsi" w:cs="Trebuchet MS"/>
+        <w:ind w:firstLine="0"/>
+        <w:rPr>
+          <w:rFonts w:eastAsia="Trebuchet MS" w:cs="Trebuchet MS"/>
           <w:b/>
           <w:bCs/>
           <w:sz w:val="32"/>
@@ -522,7 +332,6 @@
       </w:pPr>
       <w:r>
         <w:rPr>
-          <w:rFonts w:asciiTheme="minorHAnsi" w:hAnsiTheme="minorHAnsi"/>
           <w:b/>
           <w:bCs/>
           <w:szCs w:val="32"/>
@@ -533,17 +342,8 @@
     <w:p>
       <w:pPr>
         <w:pStyle w:val="Titre1"/>
-        <w:rPr>
-          <w:rFonts w:asciiTheme="minorHAnsi" w:hAnsiTheme="minorHAnsi"/>
-        </w:rPr>
-      </w:pPr>
-      <w:r>
-        <w:rPr>
-          <w:rFonts w:asciiTheme="minorHAnsi" w:hAnsiTheme="minorHAnsi"/>
-          <w:b/>
-          <w:bCs/>
-          <w:szCs w:val="32"/>
-        </w:rPr>
+      </w:pPr>
+      <w:r>
         <w:lastRenderedPageBreak/>
         <w:t>Bibliographie:</w:t>
       </w:r>
@@ -552,6 +352,7 @@
       <w:pPr>
         <w:pStyle w:val="NormalWeb"/>
         <w:spacing w:before="0" w:beforeAutospacing="0" w:after="0" w:afterAutospacing="0"/>
+        <w:ind w:firstLine="0"/>
         <w:rPr>
           <w:rFonts w:asciiTheme="minorHAnsi" w:hAnsiTheme="minorHAnsi"/>
         </w:rPr>
@@ -573,6 +374,7 @@
       <w:pPr>
         <w:pStyle w:val="NormalWeb"/>
         <w:spacing w:before="0" w:beforeAutospacing="0" w:after="0" w:afterAutospacing="0"/>
+        <w:ind w:firstLine="0"/>
         <w:rPr>
           <w:rFonts w:asciiTheme="minorHAnsi" w:hAnsiTheme="minorHAnsi"/>
         </w:rPr>
@@ -595,6 +397,7 @@
       <w:pPr>
         <w:pStyle w:val="NormalWeb"/>
         <w:spacing w:before="0" w:beforeAutospacing="0" w:after="0" w:afterAutospacing="0"/>
+        <w:ind w:firstLine="0"/>
         <w:rPr>
           <w:rFonts w:asciiTheme="minorHAnsi" w:hAnsiTheme="minorHAnsi"/>
         </w:rPr>
@@ -617,6 +420,7 @@
       <w:pPr>
         <w:pStyle w:val="NormalWeb"/>
         <w:spacing w:before="0" w:beforeAutospacing="0" w:after="0" w:afterAutospacing="0"/>
+        <w:ind w:firstLine="0"/>
         <w:rPr>
           <w:rFonts w:asciiTheme="minorHAnsi" w:hAnsiTheme="minorHAnsi"/>
         </w:rPr>
@@ -649,6 +453,7 @@
       <w:pPr>
         <w:pStyle w:val="NormalWeb"/>
         <w:spacing w:before="0" w:beforeAutospacing="0" w:after="0" w:afterAutospacing="0"/>
+        <w:ind w:firstLine="0"/>
         <w:rPr>
           <w:rFonts w:asciiTheme="minorHAnsi" w:hAnsiTheme="minorHAnsi"/>
         </w:rPr>
@@ -671,6 +476,7 @@
       <w:pPr>
         <w:pStyle w:val="NormalWeb"/>
         <w:spacing w:before="0" w:beforeAutospacing="0" w:after="0" w:afterAutospacing="0"/>
+        <w:ind w:firstLine="0"/>
         <w:rPr>
           <w:rFonts w:asciiTheme="minorHAnsi" w:hAnsiTheme="minorHAnsi"/>
         </w:rPr>
@@ -690,6 +496,7 @@
       <w:pPr>
         <w:pStyle w:val="NormalWeb"/>
         <w:spacing w:before="0" w:beforeAutospacing="0" w:after="0" w:afterAutospacing="0"/>
+        <w:ind w:firstLine="0"/>
         <w:rPr>
           <w:rFonts w:asciiTheme="minorHAnsi" w:hAnsiTheme="minorHAnsi"/>
         </w:rPr>
@@ -712,6 +519,7 @@
       <w:pPr>
         <w:pStyle w:val="NormalWeb"/>
         <w:spacing w:before="0" w:beforeAutospacing="0" w:after="0" w:afterAutospacing="0"/>
+        <w:ind w:firstLine="0"/>
         <w:rPr>
           <w:rFonts w:asciiTheme="minorHAnsi" w:hAnsiTheme="minorHAnsi"/>
         </w:rPr>
@@ -734,6 +542,7 @@
       <w:pPr>
         <w:pStyle w:val="NormalWeb"/>
         <w:spacing w:before="0" w:beforeAutospacing="0" w:after="0" w:afterAutospacing="0"/>
+        <w:ind w:firstLine="0"/>
         <w:rPr>
           <w:rFonts w:asciiTheme="minorHAnsi" w:hAnsiTheme="minorHAnsi"/>
         </w:rPr>
@@ -755,6 +564,7 @@
       <w:pPr>
         <w:pStyle w:val="NormalWeb"/>
         <w:spacing w:before="0" w:beforeAutospacing="0" w:after="0" w:afterAutospacing="0"/>
+        <w:ind w:firstLine="0"/>
         <w:rPr>
           <w:rFonts w:asciiTheme="minorHAnsi" w:hAnsiTheme="minorHAnsi"/>
         </w:rPr>
@@ -773,6 +583,7 @@
       <w:pPr>
         <w:pStyle w:val="NormalWeb"/>
         <w:spacing w:before="0" w:beforeAutospacing="0" w:after="0" w:afterAutospacing="0"/>
+        <w:ind w:firstLine="0"/>
         <w:rPr>
           <w:rFonts w:asciiTheme="minorHAnsi" w:hAnsiTheme="minorHAnsi"/>
         </w:rPr>
@@ -794,6 +605,7 @@
       <w:pPr>
         <w:pStyle w:val="NormalWeb"/>
         <w:spacing w:before="0" w:beforeAutospacing="0" w:after="0" w:afterAutospacing="0"/>
+        <w:ind w:firstLine="0"/>
         <w:rPr>
           <w:rFonts w:asciiTheme="minorHAnsi" w:hAnsiTheme="minorHAnsi"/>
         </w:rPr>
@@ -826,6 +638,7 @@
       <w:pPr>
         <w:pStyle w:val="NormalWeb"/>
         <w:spacing w:before="0" w:beforeAutospacing="0" w:after="0" w:afterAutospacing="0"/>
+        <w:ind w:firstLine="0"/>
         <w:rPr>
           <w:rFonts w:asciiTheme="minorHAnsi" w:hAnsiTheme="minorHAnsi"/>
         </w:rPr>
@@ -845,10 +658,8 @@
     </w:p>
     <w:p>
       <w:pPr>
+        <w:ind w:firstLine="0"/>
         <w:jc w:val="both"/>
-        <w:rPr>
-          <w:rFonts w:asciiTheme="minorHAnsi" w:hAnsiTheme="minorHAnsi"/>
-        </w:rPr>
       </w:pPr>
     </w:p>
     <w:sectPr>
@@ -863,6 +674,232 @@
 <file path=word/numbering.xml><?xml version="1.0" encoding="utf-8"?>
 <w:numbering xmlns:wpc="http://schemas.microsoft.com/office/word/2010/wordprocessingCanvas" xmlns:mc="http://schemas.openxmlformats.org/markup-compatibility/2006" xmlns:o="urn:schemas-microsoft-com:office:office" xmlns:r="http://schemas.openxmlformats.org/officeDocument/2006/relationships" xmlns:m="http://schemas.openxmlformats.org/officeDocument/2006/math" xmlns:v="urn:schemas-microsoft-com:vml" xmlns:wp14="http://schemas.microsoft.com/office/word/2010/wordprocessingDrawing" xmlns:wp="http://schemas.openxmlformats.org/drawingml/2006/wordprocessingDrawing" xmlns:w10="urn:schemas-microsoft-com:office:word" xmlns:w="http://schemas.openxmlformats.org/wordprocessingml/2006/main" xmlns:w14="http://schemas.microsoft.com/office/word/2010/wordml" xmlns:wpg="http://schemas.microsoft.com/office/word/2010/wordprocessingGroup" xmlns:wpi="http://schemas.microsoft.com/office/word/2010/wordprocessingInk" xmlns:wne="http://schemas.microsoft.com/office/word/2006/wordml" xmlns:wps="http://schemas.microsoft.com/office/word/2010/wordprocessingShape" mc:Ignorable="w14 wp14">
   <w:abstractNum w:abstractNumId="0">
+    <w:nsid w:val="0AF20D75"/>
+    <w:multiLevelType w:val="hybridMultilevel"/>
+    <w:tmpl w:val="E6AE48D2"/>
+    <w:lvl w:ilvl="0" w:tplc="040C0001">
+      <w:start w:val="1"/>
+      <w:numFmt w:val="bullet"/>
+      <w:lvlText w:val=""/>
+      <w:lvlJc w:val="left"/>
+      <w:pPr>
+        <w:ind w:left="1080" w:hanging="360"/>
+      </w:pPr>
+      <w:rPr>
+        <w:rFonts w:ascii="Symbol" w:hAnsi="Symbol" w:hint="default"/>
+      </w:rPr>
+    </w:lvl>
+    <w:lvl w:ilvl="1" w:tplc="040C0003" w:tentative="1">
+      <w:start w:val="1"/>
+      <w:numFmt w:val="bullet"/>
+      <w:lvlText w:val="o"/>
+      <w:lvlJc w:val="left"/>
+      <w:pPr>
+        <w:ind w:left="1800" w:hanging="360"/>
+      </w:pPr>
+      <w:rPr>
+        <w:rFonts w:ascii="Courier New" w:hAnsi="Courier New" w:cs="Courier New" w:hint="default"/>
+      </w:rPr>
+    </w:lvl>
+    <w:lvl w:ilvl="2" w:tplc="040C0005" w:tentative="1">
+      <w:start w:val="1"/>
+      <w:numFmt w:val="bullet"/>
+      <w:lvlText w:val=""/>
+      <w:lvlJc w:val="left"/>
+      <w:pPr>
+        <w:ind w:left="2520" w:hanging="360"/>
+      </w:pPr>
+      <w:rPr>
+        <w:rFonts w:ascii="Wingdings" w:hAnsi="Wingdings" w:hint="default"/>
+      </w:rPr>
+    </w:lvl>
+    <w:lvl w:ilvl="3" w:tplc="040C0001" w:tentative="1">
+      <w:start w:val="1"/>
+      <w:numFmt w:val="bullet"/>
+      <w:lvlText w:val=""/>
+      <w:lvlJc w:val="left"/>
+      <w:pPr>
+        <w:ind w:left="3240" w:hanging="360"/>
+      </w:pPr>
+      <w:rPr>
+        <w:rFonts w:ascii="Symbol" w:hAnsi="Symbol" w:hint="default"/>
+      </w:rPr>
+    </w:lvl>
+    <w:lvl w:ilvl="4" w:tplc="040C0003" w:tentative="1">
+      <w:start w:val="1"/>
+      <w:numFmt w:val="bullet"/>
+      <w:lvlText w:val="o"/>
+      <w:lvlJc w:val="left"/>
+      <w:pPr>
+        <w:ind w:left="3960" w:hanging="360"/>
+      </w:pPr>
+      <w:rPr>
+        <w:rFonts w:ascii="Courier New" w:hAnsi="Courier New" w:cs="Courier New" w:hint="default"/>
+      </w:rPr>
+    </w:lvl>
+    <w:lvl w:ilvl="5" w:tplc="040C0005" w:tentative="1">
+      <w:start w:val="1"/>
+      <w:numFmt w:val="bullet"/>
+      <w:lvlText w:val=""/>
+      <w:lvlJc w:val="left"/>
+      <w:pPr>
+        <w:ind w:left="4680" w:hanging="360"/>
+      </w:pPr>
+      <w:rPr>
+        <w:rFonts w:ascii="Wingdings" w:hAnsi="Wingdings" w:hint="default"/>
+      </w:rPr>
+    </w:lvl>
+    <w:lvl w:ilvl="6" w:tplc="040C0001" w:tentative="1">
+      <w:start w:val="1"/>
+      <w:numFmt w:val="bullet"/>
+      <w:lvlText w:val=""/>
+      <w:lvlJc w:val="left"/>
+      <w:pPr>
+        <w:ind w:left="5400" w:hanging="360"/>
+      </w:pPr>
+      <w:rPr>
+        <w:rFonts w:ascii="Symbol" w:hAnsi="Symbol" w:hint="default"/>
+      </w:rPr>
+    </w:lvl>
+    <w:lvl w:ilvl="7" w:tplc="040C0003" w:tentative="1">
+      <w:start w:val="1"/>
+      <w:numFmt w:val="bullet"/>
+      <w:lvlText w:val="o"/>
+      <w:lvlJc w:val="left"/>
+      <w:pPr>
+        <w:ind w:left="6120" w:hanging="360"/>
+      </w:pPr>
+      <w:rPr>
+        <w:rFonts w:ascii="Courier New" w:hAnsi="Courier New" w:cs="Courier New" w:hint="default"/>
+      </w:rPr>
+    </w:lvl>
+    <w:lvl w:ilvl="8" w:tplc="040C0005" w:tentative="1">
+      <w:start w:val="1"/>
+      <w:numFmt w:val="bullet"/>
+      <w:lvlText w:val=""/>
+      <w:lvlJc w:val="left"/>
+      <w:pPr>
+        <w:ind w:left="6840" w:hanging="360"/>
+      </w:pPr>
+      <w:rPr>
+        <w:rFonts w:ascii="Wingdings" w:hAnsi="Wingdings" w:hint="default"/>
+      </w:rPr>
+    </w:lvl>
+  </w:abstractNum>
+  <w:abstractNum w:abstractNumId="1">
+    <w:nsid w:val="344041CF"/>
+    <w:multiLevelType w:val="hybridMultilevel"/>
+    <w:tmpl w:val="C30C4A3A"/>
+    <w:lvl w:ilvl="0" w:tplc="040C0001">
+      <w:start w:val="1"/>
+      <w:numFmt w:val="bullet"/>
+      <w:lvlText w:val=""/>
+      <w:lvlJc w:val="left"/>
+      <w:pPr>
+        <w:ind w:left="1080" w:hanging="360"/>
+      </w:pPr>
+      <w:rPr>
+        <w:rFonts w:ascii="Symbol" w:hAnsi="Symbol" w:hint="default"/>
+      </w:rPr>
+    </w:lvl>
+    <w:lvl w:ilvl="1" w:tplc="040C0003" w:tentative="1">
+      <w:start w:val="1"/>
+      <w:numFmt w:val="bullet"/>
+      <w:lvlText w:val="o"/>
+      <w:lvlJc w:val="left"/>
+      <w:pPr>
+        <w:ind w:left="1800" w:hanging="360"/>
+      </w:pPr>
+      <w:rPr>
+        <w:rFonts w:ascii="Courier New" w:hAnsi="Courier New" w:cs="Courier New" w:hint="default"/>
+      </w:rPr>
+    </w:lvl>
+    <w:lvl w:ilvl="2" w:tplc="040C0005" w:tentative="1">
+      <w:start w:val="1"/>
+      <w:numFmt w:val="bullet"/>
+      <w:lvlText w:val=""/>
+      <w:lvlJc w:val="left"/>
+      <w:pPr>
+        <w:ind w:left="2520" w:hanging="360"/>
+      </w:pPr>
+      <w:rPr>
+        <w:rFonts w:ascii="Wingdings" w:hAnsi="Wingdings" w:hint="default"/>
+      </w:rPr>
+    </w:lvl>
+    <w:lvl w:ilvl="3" w:tplc="040C0001" w:tentative="1">
+      <w:start w:val="1"/>
+      <w:numFmt w:val="bullet"/>
+      <w:lvlText w:val=""/>
+      <w:lvlJc w:val="left"/>
+      <w:pPr>
+        <w:ind w:left="3240" w:hanging="360"/>
+      </w:pPr>
+      <w:rPr>
+        <w:rFonts w:ascii="Symbol" w:hAnsi="Symbol" w:hint="default"/>
+      </w:rPr>
+    </w:lvl>
+    <w:lvl w:ilvl="4" w:tplc="040C0003" w:tentative="1">
+      <w:start w:val="1"/>
+      <w:numFmt w:val="bullet"/>
+      <w:lvlText w:val="o"/>
+      <w:lvlJc w:val="left"/>
+      <w:pPr>
+        <w:ind w:left="3960" w:hanging="360"/>
+      </w:pPr>
+      <w:rPr>
+        <w:rFonts w:ascii="Courier New" w:hAnsi="Courier New" w:cs="Courier New" w:hint="default"/>
+      </w:rPr>
+    </w:lvl>
+    <w:lvl w:ilvl="5" w:tplc="040C0005" w:tentative="1">
+      <w:start w:val="1"/>
+      <w:numFmt w:val="bullet"/>
+      <w:lvlText w:val=""/>
+      <w:lvlJc w:val="left"/>
+      <w:pPr>
+        <w:ind w:left="4680" w:hanging="360"/>
+      </w:pPr>
+      <w:rPr>
+        <w:rFonts w:ascii="Wingdings" w:hAnsi="Wingdings" w:hint="default"/>
+      </w:rPr>
+    </w:lvl>
+    <w:lvl w:ilvl="6" w:tplc="040C0001" w:tentative="1">
+      <w:start w:val="1"/>
+      <w:numFmt w:val="bullet"/>
+      <w:lvlText w:val=""/>
+      <w:lvlJc w:val="left"/>
+      <w:pPr>
+        <w:ind w:left="5400" w:hanging="360"/>
+      </w:pPr>
+      <w:rPr>
+        <w:rFonts w:ascii="Symbol" w:hAnsi="Symbol" w:hint="default"/>
+      </w:rPr>
+    </w:lvl>
+    <w:lvl w:ilvl="7" w:tplc="040C0003" w:tentative="1">
+      <w:start w:val="1"/>
+      <w:numFmt w:val="bullet"/>
+      <w:lvlText w:val="o"/>
+      <w:lvlJc w:val="left"/>
+      <w:pPr>
+        <w:ind w:left="6120" w:hanging="360"/>
+      </w:pPr>
+      <w:rPr>
+        <w:rFonts w:ascii="Courier New" w:hAnsi="Courier New" w:cs="Courier New" w:hint="default"/>
+      </w:rPr>
+    </w:lvl>
+    <w:lvl w:ilvl="8" w:tplc="040C0005" w:tentative="1">
+      <w:start w:val="1"/>
+      <w:numFmt w:val="bullet"/>
+      <w:lvlText w:val=""/>
+      <w:lvlJc w:val="left"/>
+      <w:pPr>
+        <w:ind w:left="6840" w:hanging="360"/>
+      </w:pPr>
+      <w:rPr>
+        <w:rFonts w:ascii="Wingdings" w:hAnsi="Wingdings" w:hint="default"/>
+      </w:rPr>
+    </w:lvl>
+  </w:abstractNum>
+  <w:abstractNum w:abstractNumId="2">
     <w:nsid w:val="4BCD2FAB"/>
     <w:multiLevelType w:val="multilevel"/>
     <w:tmpl w:val="D506F514"/>
@@ -975,7 +1012,7 @@
       </w:rPr>
     </w:lvl>
   </w:abstractNum>
-  <w:abstractNum w:abstractNumId="1">
+  <w:abstractNum w:abstractNumId="3">
     <w:nsid w:val="61107E5E"/>
     <w:multiLevelType w:val="multilevel"/>
     <w:tmpl w:val="45262326"/>
@@ -1089,9 +1126,15 @@
     </w:lvl>
   </w:abstractNum>
   <w:num w:numId="1">
+    <w:abstractNumId w:val="2"/>
+  </w:num>
+  <w:num w:numId="2">
+    <w:abstractNumId w:val="3"/>
+  </w:num>
+  <w:num w:numId="3">
     <w:abstractNumId w:val="0"/>
   </w:num>
-  <w:num w:numId="2">
+  <w:num w:numId="4">
     <w:abstractNumId w:val="1"/>
   </w:num>
 </w:numbering>
@@ -1110,7 +1153,7 @@
     </w:rPrDefault>
     <w:pPrDefault>
       <w:pPr>
-        <w:spacing w:after="200" w:line="276" w:lineRule="auto"/>
+        <w:ind w:firstLine="360"/>
       </w:pPr>
     </w:pPrDefault>
   </w:docDefaults>
@@ -1255,101 +1298,220 @@
   </w:latentStyles>
   <w:style w:type="paragraph" w:default="1" w:styleId="Normal">
     <w:name w:val="Normal"/>
-    <w:pPr>
-      <w:spacing w:after="0"/>
-    </w:pPr>
-    <w:rPr>
-      <w:rFonts w:ascii="Arial" w:eastAsia="Arial" w:hAnsi="Arial" w:cs="Arial"/>
-      <w:color w:val="000000"/>
-    </w:rPr>
+    <w:qFormat/>
+    <w:rsid w:val="002A1EBC"/>
   </w:style>
   <w:style w:type="paragraph" w:styleId="Titre1">
     <w:name w:val="heading 1"/>
     <w:basedOn w:val="Normal"/>
     <w:next w:val="Normal"/>
+    <w:link w:val="Titre1Car"/>
+    <w:uiPriority w:val="9"/>
+    <w:qFormat/>
+    <w:rsid w:val="002A1EBC"/>
     <w:pPr>
-      <w:spacing w:before="200"/>
-      <w:contextualSpacing/>
+      <w:pBdr>
+        <w:bottom w:val="single" w:sz="12" w:space="1" w:color="365F91" w:themeColor="accent1" w:themeShade="BF"/>
+      </w:pBdr>
+      <w:spacing w:before="600" w:after="80"/>
+      <w:ind w:firstLine="0"/>
       <w:outlineLvl w:val="0"/>
     </w:pPr>
     <w:rPr>
-      <w:rFonts w:ascii="Trebuchet MS" w:eastAsia="Trebuchet MS" w:hAnsi="Trebuchet MS" w:cs="Trebuchet MS"/>
-      <w:sz w:val="32"/>
+      <w:rFonts w:asciiTheme="majorHAnsi" w:eastAsiaTheme="majorEastAsia" w:hAnsiTheme="majorHAnsi" w:cstheme="majorBidi"/>
+      <w:b/>
+      <w:bCs/>
+      <w:color w:val="365F91" w:themeColor="accent1" w:themeShade="BF"/>
+      <w:sz w:val="24"/>
+      <w:szCs w:val="24"/>
     </w:rPr>
   </w:style>
   <w:style w:type="paragraph" w:styleId="Titre2">
     <w:name w:val="heading 2"/>
     <w:basedOn w:val="Normal"/>
     <w:next w:val="Normal"/>
+    <w:link w:val="Titre2Car"/>
+    <w:uiPriority w:val="9"/>
+    <w:unhideWhenUsed/>
+    <w:qFormat/>
+    <w:rsid w:val="002A1EBC"/>
     <w:pPr>
-      <w:spacing w:before="200"/>
-      <w:contextualSpacing/>
+      <w:pBdr>
+        <w:bottom w:val="single" w:sz="8" w:space="1" w:color="4F81BD" w:themeColor="accent1"/>
+      </w:pBdr>
+      <w:spacing w:before="200" w:after="80"/>
+      <w:ind w:firstLine="0"/>
       <w:outlineLvl w:val="1"/>
     </w:pPr>
     <w:rPr>
-      <w:rFonts w:ascii="Trebuchet MS" w:eastAsia="Trebuchet MS" w:hAnsi="Trebuchet MS" w:cs="Trebuchet MS"/>
-      <w:b/>
-      <w:sz w:val="26"/>
+      <w:rFonts w:asciiTheme="majorHAnsi" w:eastAsiaTheme="majorEastAsia" w:hAnsiTheme="majorHAnsi" w:cstheme="majorBidi"/>
+      <w:color w:val="365F91" w:themeColor="accent1" w:themeShade="BF"/>
+      <w:sz w:val="24"/>
+      <w:szCs w:val="24"/>
     </w:rPr>
   </w:style>
   <w:style w:type="paragraph" w:styleId="Titre3">
     <w:name w:val="heading 3"/>
     <w:basedOn w:val="Normal"/>
     <w:next w:val="Normal"/>
+    <w:link w:val="Titre3Car"/>
+    <w:uiPriority w:val="9"/>
+    <w:unhideWhenUsed/>
+    <w:qFormat/>
+    <w:rsid w:val="002A1EBC"/>
     <w:pPr>
-      <w:spacing w:before="160"/>
-      <w:contextualSpacing/>
+      <w:pBdr>
+        <w:bottom w:val="single" w:sz="4" w:space="1" w:color="95B3D7" w:themeColor="accent1" w:themeTint="99"/>
+      </w:pBdr>
+      <w:spacing w:before="200" w:after="80"/>
+      <w:ind w:firstLine="0"/>
       <w:outlineLvl w:val="2"/>
     </w:pPr>
     <w:rPr>
-      <w:rFonts w:ascii="Trebuchet MS" w:eastAsia="Trebuchet MS" w:hAnsi="Trebuchet MS" w:cs="Trebuchet MS"/>
-      <w:b/>
-      <w:color w:val="666666"/>
+      <w:rFonts w:asciiTheme="majorHAnsi" w:eastAsiaTheme="majorEastAsia" w:hAnsiTheme="majorHAnsi" w:cstheme="majorBidi"/>
+      <w:color w:val="4F81BD" w:themeColor="accent1"/>
       <w:sz w:val="24"/>
+      <w:szCs w:val="24"/>
     </w:rPr>
   </w:style>
   <w:style w:type="paragraph" w:styleId="Titre4">
     <w:name w:val="heading 4"/>
     <w:basedOn w:val="Normal"/>
     <w:next w:val="Normal"/>
+    <w:link w:val="Titre4Car"/>
+    <w:uiPriority w:val="9"/>
+    <w:unhideWhenUsed/>
+    <w:qFormat/>
+    <w:rsid w:val="002A1EBC"/>
     <w:pPr>
-      <w:spacing w:before="160"/>
-      <w:contextualSpacing/>
+      <w:pBdr>
+        <w:bottom w:val="single" w:sz="4" w:space="2" w:color="B8CCE4" w:themeColor="accent1" w:themeTint="66"/>
+      </w:pBdr>
+      <w:spacing w:before="200" w:after="80"/>
+      <w:ind w:firstLine="0"/>
       <w:outlineLvl w:val="3"/>
     </w:pPr>
     <w:rPr>
-      <w:rFonts w:ascii="Trebuchet MS" w:eastAsia="Trebuchet MS" w:hAnsi="Trebuchet MS" w:cs="Trebuchet MS"/>
-      <w:color w:val="666666"/>
-      <w:u w:val="single"/>
+      <w:rFonts w:asciiTheme="majorHAnsi" w:eastAsiaTheme="majorEastAsia" w:hAnsiTheme="majorHAnsi" w:cstheme="majorBidi"/>
+      <w:i/>
+      <w:iCs/>
+      <w:color w:val="4F81BD" w:themeColor="accent1"/>
+      <w:sz w:val="24"/>
+      <w:szCs w:val="24"/>
     </w:rPr>
   </w:style>
   <w:style w:type="paragraph" w:styleId="Titre5">
     <w:name w:val="heading 5"/>
     <w:basedOn w:val="Normal"/>
     <w:next w:val="Normal"/>
+    <w:link w:val="Titre5Car"/>
+    <w:uiPriority w:val="9"/>
+    <w:unhideWhenUsed/>
+    <w:qFormat/>
+    <w:rsid w:val="002A1EBC"/>
     <w:pPr>
-      <w:spacing w:before="160"/>
-      <w:contextualSpacing/>
+      <w:spacing w:before="200" w:after="80"/>
+      <w:ind w:firstLine="0"/>
       <w:outlineLvl w:val="4"/>
     </w:pPr>
     <w:rPr>
-      <w:rFonts w:ascii="Trebuchet MS" w:eastAsia="Trebuchet MS" w:hAnsi="Trebuchet MS" w:cs="Trebuchet MS"/>
-      <w:color w:val="666666"/>
+      <w:rFonts w:asciiTheme="majorHAnsi" w:eastAsiaTheme="majorEastAsia" w:hAnsiTheme="majorHAnsi" w:cstheme="majorBidi"/>
+      <w:color w:val="4F81BD" w:themeColor="accent1"/>
     </w:rPr>
   </w:style>
   <w:style w:type="paragraph" w:styleId="Titre6">
     <w:name w:val="heading 6"/>
     <w:basedOn w:val="Normal"/>
     <w:next w:val="Normal"/>
+    <w:link w:val="Titre6Car"/>
+    <w:uiPriority w:val="9"/>
+    <w:unhideWhenUsed/>
+    <w:qFormat/>
+    <w:rsid w:val="002A1EBC"/>
     <w:pPr>
-      <w:spacing w:before="160"/>
-      <w:contextualSpacing/>
+      <w:spacing w:before="280" w:after="100"/>
+      <w:ind w:firstLine="0"/>
       <w:outlineLvl w:val="5"/>
     </w:pPr>
     <w:rPr>
-      <w:rFonts w:ascii="Trebuchet MS" w:eastAsia="Trebuchet MS" w:hAnsi="Trebuchet MS" w:cs="Trebuchet MS"/>
-      <w:i/>
-      <w:color w:val="666666"/>
+      <w:rFonts w:asciiTheme="majorHAnsi" w:eastAsiaTheme="majorEastAsia" w:hAnsiTheme="majorHAnsi" w:cstheme="majorBidi"/>
+      <w:i/>
+      <w:iCs/>
+      <w:color w:val="4F81BD" w:themeColor="accent1"/>
+    </w:rPr>
+  </w:style>
+  <w:style w:type="paragraph" w:styleId="Titre7">
+    <w:name w:val="heading 7"/>
+    <w:basedOn w:val="Normal"/>
+    <w:next w:val="Normal"/>
+    <w:link w:val="Titre7Car"/>
+    <w:uiPriority w:val="9"/>
+    <w:semiHidden/>
+    <w:unhideWhenUsed/>
+    <w:qFormat/>
+    <w:rsid w:val="002A1EBC"/>
+    <w:pPr>
+      <w:spacing w:before="320" w:after="100"/>
+      <w:ind w:firstLine="0"/>
+      <w:outlineLvl w:val="6"/>
+    </w:pPr>
+    <w:rPr>
+      <w:rFonts w:asciiTheme="majorHAnsi" w:eastAsiaTheme="majorEastAsia" w:hAnsiTheme="majorHAnsi" w:cstheme="majorBidi"/>
+      <w:b/>
+      <w:bCs/>
+      <w:color w:val="9BBB59" w:themeColor="accent3"/>
+      <w:sz w:val="20"/>
+      <w:szCs w:val="20"/>
+    </w:rPr>
+  </w:style>
+  <w:style w:type="paragraph" w:styleId="Titre8">
+    <w:name w:val="heading 8"/>
+    <w:basedOn w:val="Normal"/>
+    <w:next w:val="Normal"/>
+    <w:link w:val="Titre8Car"/>
+    <w:uiPriority w:val="9"/>
+    <w:semiHidden/>
+    <w:unhideWhenUsed/>
+    <w:qFormat/>
+    <w:rsid w:val="002A1EBC"/>
+    <w:pPr>
+      <w:spacing w:before="320" w:after="100"/>
+      <w:ind w:firstLine="0"/>
+      <w:outlineLvl w:val="7"/>
+    </w:pPr>
+    <w:rPr>
+      <w:rFonts w:asciiTheme="majorHAnsi" w:eastAsiaTheme="majorEastAsia" w:hAnsiTheme="majorHAnsi" w:cstheme="majorBidi"/>
+      <w:b/>
+      <w:bCs/>
+      <w:i/>
+      <w:iCs/>
+      <w:color w:val="9BBB59" w:themeColor="accent3"/>
+      <w:sz w:val="20"/>
+      <w:szCs w:val="20"/>
+    </w:rPr>
+  </w:style>
+  <w:style w:type="paragraph" w:styleId="Titre9">
+    <w:name w:val="heading 9"/>
+    <w:basedOn w:val="Normal"/>
+    <w:next w:val="Normal"/>
+    <w:link w:val="Titre9Car"/>
+    <w:uiPriority w:val="9"/>
+    <w:semiHidden/>
+    <w:unhideWhenUsed/>
+    <w:qFormat/>
+    <w:rsid w:val="002A1EBC"/>
+    <w:pPr>
+      <w:spacing w:before="320" w:after="100"/>
+      <w:ind w:firstLine="0"/>
+      <w:outlineLvl w:val="8"/>
+    </w:pPr>
+    <w:rPr>
+      <w:rFonts w:asciiTheme="majorHAnsi" w:eastAsiaTheme="majorEastAsia" w:hAnsiTheme="majorHAnsi" w:cstheme="majorBidi"/>
+      <w:i/>
+      <w:iCs/>
+      <w:color w:val="9BBB59" w:themeColor="accent3"/>
+      <w:sz w:val="20"/>
+      <w:szCs w:val="20"/>
     </w:rPr>
   </w:style>
   <w:style w:type="character" w:default="1" w:styleId="Policepardfaut">
@@ -1383,27 +1545,45 @@
     <w:name w:val="Title"/>
     <w:basedOn w:val="Normal"/>
     <w:next w:val="Normal"/>
+    <w:link w:val="TitreCar"/>
+    <w:uiPriority w:val="10"/>
+    <w:qFormat/>
+    <w:rsid w:val="002A1EBC"/>
     <w:pPr>
-      <w:contextualSpacing/>
+      <w:pBdr>
+        <w:top w:val="single" w:sz="8" w:space="10" w:color="A7BFDE" w:themeColor="accent1" w:themeTint="7F"/>
+        <w:bottom w:val="single" w:sz="24" w:space="15" w:color="9BBB59" w:themeColor="accent3"/>
+      </w:pBdr>
+      <w:ind w:firstLine="0"/>
+      <w:jc w:val="center"/>
     </w:pPr>
     <w:rPr>
-      <w:rFonts w:ascii="Trebuchet MS" w:eastAsia="Trebuchet MS" w:hAnsi="Trebuchet MS" w:cs="Trebuchet MS"/>
-      <w:sz w:val="42"/>
+      <w:rFonts w:asciiTheme="majorHAnsi" w:eastAsiaTheme="majorEastAsia" w:hAnsiTheme="majorHAnsi" w:cstheme="majorBidi"/>
+      <w:i/>
+      <w:iCs/>
+      <w:color w:val="243F60" w:themeColor="accent1" w:themeShade="7F"/>
+      <w:sz w:val="60"/>
+      <w:szCs w:val="60"/>
     </w:rPr>
   </w:style>
   <w:style w:type="paragraph" w:styleId="Sous-titre">
     <w:name w:val="Subtitle"/>
     <w:basedOn w:val="Normal"/>
     <w:next w:val="Normal"/>
+    <w:link w:val="Sous-titreCar"/>
+    <w:uiPriority w:val="11"/>
+    <w:qFormat/>
+    <w:rsid w:val="002A1EBC"/>
     <w:pPr>
-      <w:spacing w:after="200"/>
-      <w:contextualSpacing/>
+      <w:spacing w:before="200" w:after="900"/>
+      <w:ind w:firstLine="0"/>
+      <w:jc w:val="right"/>
     </w:pPr>
     <w:rPr>
-      <w:rFonts w:ascii="Trebuchet MS" w:eastAsia="Trebuchet MS" w:hAnsi="Trebuchet MS" w:cs="Trebuchet MS"/>
-      <w:i/>
-      <w:color w:val="666666"/>
-      <w:sz w:val="26"/>
+      <w:i/>
+      <w:iCs/>
+      <w:sz w:val="24"/>
+      <w:szCs w:val="24"/>
     </w:rPr>
   </w:style>
   <w:style w:type="paragraph" w:styleId="NormalWeb">
@@ -1414,11 +1594,10 @@
     <w:unhideWhenUsed/>
     <w:rsid w:val="00A17AE6"/>
     <w:pPr>
-      <w:spacing w:before="100" w:beforeAutospacing="1" w:after="100" w:afterAutospacing="1" w:line="240" w:lineRule="auto"/>
+      <w:spacing w:before="100" w:beforeAutospacing="1" w:after="100" w:afterAutospacing="1"/>
     </w:pPr>
     <w:rPr>
       <w:rFonts w:ascii="Times New Roman" w:eastAsia="Times New Roman" w:hAnsi="Times New Roman" w:cs="Times New Roman"/>
-      <w:color w:val="auto"/>
       <w:sz w:val="24"/>
       <w:szCs w:val="24"/>
     </w:rPr>
@@ -1433,6 +1612,386 @@
     <w:rPr>
       <w:color w:val="0000FF"/>
       <w:u w:val="single"/>
+    </w:rPr>
+  </w:style>
+  <w:style w:type="character" w:customStyle="1" w:styleId="Titre1Car">
+    <w:name w:val="Titre 1 Car"/>
+    <w:basedOn w:val="Policepardfaut"/>
+    <w:link w:val="Titre1"/>
+    <w:uiPriority w:val="9"/>
+    <w:rsid w:val="002A1EBC"/>
+    <w:rPr>
+      <w:rFonts w:asciiTheme="majorHAnsi" w:eastAsiaTheme="majorEastAsia" w:hAnsiTheme="majorHAnsi" w:cstheme="majorBidi"/>
+      <w:b/>
+      <w:bCs/>
+      <w:color w:val="365F91" w:themeColor="accent1" w:themeShade="BF"/>
+      <w:sz w:val="24"/>
+      <w:szCs w:val="24"/>
+    </w:rPr>
+  </w:style>
+  <w:style w:type="character" w:customStyle="1" w:styleId="Titre2Car">
+    <w:name w:val="Titre 2 Car"/>
+    <w:basedOn w:val="Policepardfaut"/>
+    <w:link w:val="Titre2"/>
+    <w:uiPriority w:val="9"/>
+    <w:rsid w:val="002A1EBC"/>
+    <w:rPr>
+      <w:rFonts w:asciiTheme="majorHAnsi" w:eastAsiaTheme="majorEastAsia" w:hAnsiTheme="majorHAnsi" w:cstheme="majorBidi"/>
+      <w:color w:val="365F91" w:themeColor="accent1" w:themeShade="BF"/>
+      <w:sz w:val="24"/>
+      <w:szCs w:val="24"/>
+    </w:rPr>
+  </w:style>
+  <w:style w:type="character" w:customStyle="1" w:styleId="Titre3Car">
+    <w:name w:val="Titre 3 Car"/>
+    <w:basedOn w:val="Policepardfaut"/>
+    <w:link w:val="Titre3"/>
+    <w:uiPriority w:val="9"/>
+    <w:rsid w:val="002A1EBC"/>
+    <w:rPr>
+      <w:rFonts w:asciiTheme="majorHAnsi" w:eastAsiaTheme="majorEastAsia" w:hAnsiTheme="majorHAnsi" w:cstheme="majorBidi"/>
+      <w:color w:val="4F81BD" w:themeColor="accent1"/>
+      <w:sz w:val="24"/>
+      <w:szCs w:val="24"/>
+    </w:rPr>
+  </w:style>
+  <w:style w:type="character" w:customStyle="1" w:styleId="Titre4Car">
+    <w:name w:val="Titre 4 Car"/>
+    <w:basedOn w:val="Policepardfaut"/>
+    <w:link w:val="Titre4"/>
+    <w:uiPriority w:val="9"/>
+    <w:rsid w:val="002A1EBC"/>
+    <w:rPr>
+      <w:rFonts w:asciiTheme="majorHAnsi" w:eastAsiaTheme="majorEastAsia" w:hAnsiTheme="majorHAnsi" w:cstheme="majorBidi"/>
+      <w:i/>
+      <w:iCs/>
+      <w:color w:val="4F81BD" w:themeColor="accent1"/>
+      <w:sz w:val="24"/>
+      <w:szCs w:val="24"/>
+    </w:rPr>
+  </w:style>
+  <w:style w:type="character" w:customStyle="1" w:styleId="Titre5Car">
+    <w:name w:val="Titre 5 Car"/>
+    <w:basedOn w:val="Policepardfaut"/>
+    <w:link w:val="Titre5"/>
+    <w:uiPriority w:val="9"/>
+    <w:rsid w:val="002A1EBC"/>
+    <w:rPr>
+      <w:rFonts w:asciiTheme="majorHAnsi" w:eastAsiaTheme="majorEastAsia" w:hAnsiTheme="majorHAnsi" w:cstheme="majorBidi"/>
+      <w:color w:val="4F81BD" w:themeColor="accent1"/>
+    </w:rPr>
+  </w:style>
+  <w:style w:type="character" w:customStyle="1" w:styleId="Titre6Car">
+    <w:name w:val="Titre 6 Car"/>
+    <w:basedOn w:val="Policepardfaut"/>
+    <w:link w:val="Titre6"/>
+    <w:uiPriority w:val="9"/>
+    <w:rsid w:val="002A1EBC"/>
+    <w:rPr>
+      <w:rFonts w:asciiTheme="majorHAnsi" w:eastAsiaTheme="majorEastAsia" w:hAnsiTheme="majorHAnsi" w:cstheme="majorBidi"/>
+      <w:i/>
+      <w:iCs/>
+      <w:color w:val="4F81BD" w:themeColor="accent1"/>
+    </w:rPr>
+  </w:style>
+  <w:style w:type="character" w:customStyle="1" w:styleId="Titre7Car">
+    <w:name w:val="Titre 7 Car"/>
+    <w:basedOn w:val="Policepardfaut"/>
+    <w:link w:val="Titre7"/>
+    <w:uiPriority w:val="9"/>
+    <w:semiHidden/>
+    <w:rsid w:val="002A1EBC"/>
+    <w:rPr>
+      <w:rFonts w:asciiTheme="majorHAnsi" w:eastAsiaTheme="majorEastAsia" w:hAnsiTheme="majorHAnsi" w:cstheme="majorBidi"/>
+      <w:b/>
+      <w:bCs/>
+      <w:color w:val="9BBB59" w:themeColor="accent3"/>
+      <w:sz w:val="20"/>
+      <w:szCs w:val="20"/>
+    </w:rPr>
+  </w:style>
+  <w:style w:type="character" w:customStyle="1" w:styleId="Titre8Car">
+    <w:name w:val="Titre 8 Car"/>
+    <w:basedOn w:val="Policepardfaut"/>
+    <w:link w:val="Titre8"/>
+    <w:uiPriority w:val="9"/>
+    <w:semiHidden/>
+    <w:rsid w:val="002A1EBC"/>
+    <w:rPr>
+      <w:rFonts w:asciiTheme="majorHAnsi" w:eastAsiaTheme="majorEastAsia" w:hAnsiTheme="majorHAnsi" w:cstheme="majorBidi"/>
+      <w:b/>
+      <w:bCs/>
+      <w:i/>
+      <w:iCs/>
+      <w:color w:val="9BBB59" w:themeColor="accent3"/>
+      <w:sz w:val="20"/>
+      <w:szCs w:val="20"/>
+    </w:rPr>
+  </w:style>
+  <w:style w:type="character" w:customStyle="1" w:styleId="Titre9Car">
+    <w:name w:val="Titre 9 Car"/>
+    <w:basedOn w:val="Policepardfaut"/>
+    <w:link w:val="Titre9"/>
+    <w:uiPriority w:val="9"/>
+    <w:semiHidden/>
+    <w:rsid w:val="002A1EBC"/>
+    <w:rPr>
+      <w:rFonts w:asciiTheme="majorHAnsi" w:eastAsiaTheme="majorEastAsia" w:hAnsiTheme="majorHAnsi" w:cstheme="majorBidi"/>
+      <w:i/>
+      <w:iCs/>
+      <w:color w:val="9BBB59" w:themeColor="accent3"/>
+      <w:sz w:val="20"/>
+      <w:szCs w:val="20"/>
+    </w:rPr>
+  </w:style>
+  <w:style w:type="paragraph" w:styleId="Lgende">
+    <w:name w:val="caption"/>
+    <w:basedOn w:val="Normal"/>
+    <w:next w:val="Normal"/>
+    <w:uiPriority w:val="35"/>
+    <w:semiHidden/>
+    <w:unhideWhenUsed/>
+    <w:qFormat/>
+    <w:rsid w:val="002A1EBC"/>
+    <w:rPr>
+      <w:b/>
+      <w:bCs/>
+      <w:sz w:val="18"/>
+      <w:szCs w:val="18"/>
+    </w:rPr>
+  </w:style>
+  <w:style w:type="character" w:customStyle="1" w:styleId="TitreCar">
+    <w:name w:val="Titre Car"/>
+    <w:basedOn w:val="Policepardfaut"/>
+    <w:link w:val="Titre"/>
+    <w:uiPriority w:val="10"/>
+    <w:rsid w:val="002A1EBC"/>
+    <w:rPr>
+      <w:rFonts w:asciiTheme="majorHAnsi" w:eastAsiaTheme="majorEastAsia" w:hAnsiTheme="majorHAnsi" w:cstheme="majorBidi"/>
+      <w:i/>
+      <w:iCs/>
+      <w:color w:val="243F60" w:themeColor="accent1" w:themeShade="7F"/>
+      <w:sz w:val="60"/>
+      <w:szCs w:val="60"/>
+    </w:rPr>
+  </w:style>
+  <w:style w:type="character" w:customStyle="1" w:styleId="Sous-titreCar">
+    <w:name w:val="Sous-titre Car"/>
+    <w:basedOn w:val="Policepardfaut"/>
+    <w:link w:val="Sous-titre"/>
+    <w:uiPriority w:val="11"/>
+    <w:rsid w:val="002A1EBC"/>
+    <w:rPr>
+      <w:i/>
+      <w:iCs/>
+      <w:sz w:val="24"/>
+      <w:szCs w:val="24"/>
+    </w:rPr>
+  </w:style>
+  <w:style w:type="character" w:styleId="lev">
+    <w:name w:val="Strong"/>
+    <w:basedOn w:val="Policepardfaut"/>
+    <w:uiPriority w:val="22"/>
+    <w:qFormat/>
+    <w:rsid w:val="002A1EBC"/>
+    <w:rPr>
+      <w:b/>
+      <w:bCs/>
+      <w:spacing w:val="0"/>
+    </w:rPr>
+  </w:style>
+  <w:style w:type="character" w:styleId="Accentuation">
+    <w:name w:val="Emphasis"/>
+    <w:uiPriority w:val="20"/>
+    <w:qFormat/>
+    <w:rsid w:val="002A1EBC"/>
+    <w:rPr>
+      <w:b/>
+      <w:bCs/>
+      <w:i/>
+      <w:iCs/>
+      <w:color w:val="5A5A5A" w:themeColor="text1" w:themeTint="A5"/>
+    </w:rPr>
+  </w:style>
+  <w:style w:type="paragraph" w:styleId="Sansinterligne">
+    <w:name w:val="No Spacing"/>
+    <w:basedOn w:val="Normal"/>
+    <w:link w:val="SansinterligneCar"/>
+    <w:uiPriority w:val="1"/>
+    <w:qFormat/>
+    <w:rsid w:val="002A1EBC"/>
+    <w:pPr>
+      <w:ind w:firstLine="0"/>
+    </w:pPr>
+  </w:style>
+  <w:style w:type="character" w:customStyle="1" w:styleId="SansinterligneCar">
+    <w:name w:val="Sans interligne Car"/>
+    <w:basedOn w:val="Policepardfaut"/>
+    <w:link w:val="Sansinterligne"/>
+    <w:uiPriority w:val="1"/>
+    <w:rsid w:val="002A1EBC"/>
+  </w:style>
+  <w:style w:type="paragraph" w:styleId="Paragraphedeliste">
+    <w:name w:val="List Paragraph"/>
+    <w:basedOn w:val="Normal"/>
+    <w:uiPriority w:val="34"/>
+    <w:qFormat/>
+    <w:rsid w:val="002A1EBC"/>
+    <w:pPr>
+      <w:ind w:left="720"/>
+      <w:contextualSpacing/>
+    </w:pPr>
+  </w:style>
+  <w:style w:type="paragraph" w:styleId="Citation">
+    <w:name w:val="Quote"/>
+    <w:basedOn w:val="Normal"/>
+    <w:next w:val="Normal"/>
+    <w:link w:val="CitationCar"/>
+    <w:uiPriority w:val="29"/>
+    <w:qFormat/>
+    <w:rsid w:val="002A1EBC"/>
+    <w:rPr>
+      <w:rFonts w:asciiTheme="majorHAnsi" w:eastAsiaTheme="majorEastAsia" w:hAnsiTheme="majorHAnsi" w:cstheme="majorBidi"/>
+      <w:i/>
+      <w:iCs/>
+      <w:color w:val="5A5A5A" w:themeColor="text1" w:themeTint="A5"/>
+    </w:rPr>
+  </w:style>
+  <w:style w:type="character" w:customStyle="1" w:styleId="CitationCar">
+    <w:name w:val="Citation Car"/>
+    <w:basedOn w:val="Policepardfaut"/>
+    <w:link w:val="Citation"/>
+    <w:uiPriority w:val="29"/>
+    <w:rsid w:val="002A1EBC"/>
+    <w:rPr>
+      <w:rFonts w:asciiTheme="majorHAnsi" w:eastAsiaTheme="majorEastAsia" w:hAnsiTheme="majorHAnsi" w:cstheme="majorBidi"/>
+      <w:i/>
+      <w:iCs/>
+      <w:color w:val="5A5A5A" w:themeColor="text1" w:themeTint="A5"/>
+    </w:rPr>
+  </w:style>
+  <w:style w:type="paragraph" w:styleId="Citationintense">
+    <w:name w:val="Intense Quote"/>
+    <w:basedOn w:val="Normal"/>
+    <w:next w:val="Normal"/>
+    <w:link w:val="CitationintenseCar"/>
+    <w:uiPriority w:val="30"/>
+    <w:qFormat/>
+    <w:rsid w:val="002A1EBC"/>
+    <w:pPr>
+      <w:pBdr>
+        <w:top w:val="single" w:sz="12" w:space="10" w:color="B8CCE4" w:themeColor="accent1" w:themeTint="66"/>
+        <w:left w:val="single" w:sz="36" w:space="4" w:color="4F81BD" w:themeColor="accent1"/>
+        <w:bottom w:val="single" w:sz="24" w:space="10" w:color="9BBB59" w:themeColor="accent3"/>
+        <w:right w:val="single" w:sz="36" w:space="4" w:color="4F81BD" w:themeColor="accent1"/>
+      </w:pBdr>
+      <w:shd w:val="clear" w:color="auto" w:fill="4F81BD" w:themeFill="accent1"/>
+      <w:spacing w:before="320" w:after="320" w:line="300" w:lineRule="auto"/>
+      <w:ind w:left="1440" w:right="1440"/>
+    </w:pPr>
+    <w:rPr>
+      <w:rFonts w:asciiTheme="majorHAnsi" w:eastAsiaTheme="majorEastAsia" w:hAnsiTheme="majorHAnsi" w:cstheme="majorBidi"/>
+      <w:i/>
+      <w:iCs/>
+      <w:color w:val="FFFFFF" w:themeColor="background1"/>
+      <w:sz w:val="24"/>
+      <w:szCs w:val="24"/>
+    </w:rPr>
+  </w:style>
+  <w:style w:type="character" w:customStyle="1" w:styleId="CitationintenseCar">
+    <w:name w:val="Citation intense Car"/>
+    <w:basedOn w:val="Policepardfaut"/>
+    <w:link w:val="Citationintense"/>
+    <w:uiPriority w:val="30"/>
+    <w:rsid w:val="002A1EBC"/>
+    <w:rPr>
+      <w:rFonts w:asciiTheme="majorHAnsi" w:eastAsiaTheme="majorEastAsia" w:hAnsiTheme="majorHAnsi" w:cstheme="majorBidi"/>
+      <w:i/>
+      <w:iCs/>
+      <w:color w:val="FFFFFF" w:themeColor="background1"/>
+      <w:sz w:val="24"/>
+      <w:szCs w:val="24"/>
+      <w:shd w:val="clear" w:color="auto" w:fill="4F81BD" w:themeFill="accent1"/>
+    </w:rPr>
+  </w:style>
+  <w:style w:type="character" w:styleId="Emphaseple">
+    <w:name w:val="Subtle Emphasis"/>
+    <w:uiPriority w:val="19"/>
+    <w:qFormat/>
+    <w:rsid w:val="002A1EBC"/>
+    <w:rPr>
+      <w:i/>
+      <w:iCs/>
+      <w:color w:val="5A5A5A" w:themeColor="text1" w:themeTint="A5"/>
+    </w:rPr>
+  </w:style>
+  <w:style w:type="character" w:styleId="Emphaseintense">
+    <w:name w:val="Intense Emphasis"/>
+    <w:uiPriority w:val="21"/>
+    <w:qFormat/>
+    <w:rsid w:val="002A1EBC"/>
+    <w:rPr>
+      <w:b/>
+      <w:bCs/>
+      <w:i/>
+      <w:iCs/>
+      <w:color w:val="4F81BD" w:themeColor="accent1"/>
+      <w:sz w:val="22"/>
+      <w:szCs w:val="22"/>
+    </w:rPr>
+  </w:style>
+  <w:style w:type="character" w:styleId="Rfrenceple">
+    <w:name w:val="Subtle Reference"/>
+    <w:uiPriority w:val="31"/>
+    <w:qFormat/>
+    <w:rsid w:val="002A1EBC"/>
+    <w:rPr>
+      <w:color w:val="auto"/>
+      <w:u w:val="single" w:color="9BBB59" w:themeColor="accent3"/>
+    </w:rPr>
+  </w:style>
+  <w:style w:type="character" w:styleId="Rfrenceintense">
+    <w:name w:val="Intense Reference"/>
+    <w:basedOn w:val="Policepardfaut"/>
+    <w:uiPriority w:val="32"/>
+    <w:qFormat/>
+    <w:rsid w:val="002A1EBC"/>
+    <w:rPr>
+      <w:b/>
+      <w:bCs/>
+      <w:color w:val="76923C" w:themeColor="accent3" w:themeShade="BF"/>
+      <w:u w:val="single" w:color="9BBB59" w:themeColor="accent3"/>
+    </w:rPr>
+  </w:style>
+  <w:style w:type="character" w:styleId="Titredulivre">
+    <w:name w:val="Book Title"/>
+    <w:basedOn w:val="Policepardfaut"/>
+    <w:uiPriority w:val="33"/>
+    <w:qFormat/>
+    <w:rsid w:val="002A1EBC"/>
+    <w:rPr>
+      <w:rFonts w:asciiTheme="majorHAnsi" w:eastAsiaTheme="majorEastAsia" w:hAnsiTheme="majorHAnsi" w:cstheme="majorBidi"/>
+      <w:b/>
+      <w:bCs/>
+      <w:i/>
+      <w:iCs/>
+      <w:color w:val="auto"/>
+    </w:rPr>
+  </w:style>
+  <w:style w:type="paragraph" w:styleId="En-ttedetabledesmatires">
+    <w:name w:val="TOC Heading"/>
+    <w:basedOn w:val="Titre1"/>
+    <w:next w:val="Normal"/>
+    <w:uiPriority w:val="39"/>
+    <w:semiHidden/>
+    <w:unhideWhenUsed/>
+    <w:qFormat/>
+    <w:rsid w:val="002A1EBC"/>
+    <w:pPr>
+      <w:outlineLvl w:val="9"/>
+    </w:pPr>
+    <w:rPr>
+      <w:lang w:bidi="en-US"/>
     </w:rPr>
   </w:style>
 </w:styles>
@@ -1451,7 +2010,7 @@
     </w:rPrDefault>
     <w:pPrDefault>
       <w:pPr>
-        <w:spacing w:after="200" w:line="276" w:lineRule="auto"/>
+        <w:ind w:firstLine="360"/>
       </w:pPr>
     </w:pPrDefault>
   </w:docDefaults>
@@ -1596,101 +2155,220 @@
   </w:latentStyles>
   <w:style w:type="paragraph" w:default="1" w:styleId="Normal">
     <w:name w:val="Normal"/>
-    <w:pPr>
-      <w:spacing w:after="0"/>
-    </w:pPr>
-    <w:rPr>
-      <w:rFonts w:ascii="Arial" w:eastAsia="Arial" w:hAnsi="Arial" w:cs="Arial"/>
-      <w:color w:val="000000"/>
-    </w:rPr>
+    <w:qFormat/>
+    <w:rsid w:val="002A1EBC"/>
   </w:style>
   <w:style w:type="paragraph" w:styleId="Titre1">
     <w:name w:val="heading 1"/>
     <w:basedOn w:val="Normal"/>
     <w:next w:val="Normal"/>
+    <w:link w:val="Titre1Car"/>
+    <w:uiPriority w:val="9"/>
+    <w:qFormat/>
+    <w:rsid w:val="002A1EBC"/>
     <w:pPr>
-      <w:spacing w:before="200"/>
-      <w:contextualSpacing/>
+      <w:pBdr>
+        <w:bottom w:val="single" w:sz="12" w:space="1" w:color="365F91" w:themeColor="accent1" w:themeShade="BF"/>
+      </w:pBdr>
+      <w:spacing w:before="600" w:after="80"/>
+      <w:ind w:firstLine="0"/>
       <w:outlineLvl w:val="0"/>
     </w:pPr>
     <w:rPr>
-      <w:rFonts w:ascii="Trebuchet MS" w:eastAsia="Trebuchet MS" w:hAnsi="Trebuchet MS" w:cs="Trebuchet MS"/>
-      <w:sz w:val="32"/>
+      <w:rFonts w:asciiTheme="majorHAnsi" w:eastAsiaTheme="majorEastAsia" w:hAnsiTheme="majorHAnsi" w:cstheme="majorBidi"/>
+      <w:b/>
+      <w:bCs/>
+      <w:color w:val="365F91" w:themeColor="accent1" w:themeShade="BF"/>
+      <w:sz w:val="24"/>
+      <w:szCs w:val="24"/>
     </w:rPr>
   </w:style>
   <w:style w:type="paragraph" w:styleId="Titre2">
     <w:name w:val="heading 2"/>
     <w:basedOn w:val="Normal"/>
     <w:next w:val="Normal"/>
+    <w:link w:val="Titre2Car"/>
+    <w:uiPriority w:val="9"/>
+    <w:unhideWhenUsed/>
+    <w:qFormat/>
+    <w:rsid w:val="002A1EBC"/>
     <w:pPr>
-      <w:spacing w:before="200"/>
-      <w:contextualSpacing/>
+      <w:pBdr>
+        <w:bottom w:val="single" w:sz="8" w:space="1" w:color="4F81BD" w:themeColor="accent1"/>
+      </w:pBdr>
+      <w:spacing w:before="200" w:after="80"/>
+      <w:ind w:firstLine="0"/>
       <w:outlineLvl w:val="1"/>
     </w:pPr>
     <w:rPr>
-      <w:rFonts w:ascii="Trebuchet MS" w:eastAsia="Trebuchet MS" w:hAnsi="Trebuchet MS" w:cs="Trebuchet MS"/>
-      <w:b/>
-      <w:sz w:val="26"/>
+      <w:rFonts w:asciiTheme="majorHAnsi" w:eastAsiaTheme="majorEastAsia" w:hAnsiTheme="majorHAnsi" w:cstheme="majorBidi"/>
+      <w:color w:val="365F91" w:themeColor="accent1" w:themeShade="BF"/>
+      <w:sz w:val="24"/>
+      <w:szCs w:val="24"/>
     </w:rPr>
   </w:style>
   <w:style w:type="paragraph" w:styleId="Titre3">
     <w:name w:val="heading 3"/>
     <w:basedOn w:val="Normal"/>
     <w:next w:val="Normal"/>
+    <w:link w:val="Titre3Car"/>
+    <w:uiPriority w:val="9"/>
+    <w:unhideWhenUsed/>
+    <w:qFormat/>
+    <w:rsid w:val="002A1EBC"/>
     <w:pPr>
-      <w:spacing w:before="160"/>
-      <w:contextualSpacing/>
+      <w:pBdr>
+        <w:bottom w:val="single" w:sz="4" w:space="1" w:color="95B3D7" w:themeColor="accent1" w:themeTint="99"/>
+      </w:pBdr>
+      <w:spacing w:before="200" w:after="80"/>
+      <w:ind w:firstLine="0"/>
       <w:outlineLvl w:val="2"/>
     </w:pPr>
     <w:rPr>
-      <w:rFonts w:ascii="Trebuchet MS" w:eastAsia="Trebuchet MS" w:hAnsi="Trebuchet MS" w:cs="Trebuchet MS"/>
-      <w:b/>
-      <w:color w:val="666666"/>
+      <w:rFonts w:asciiTheme="majorHAnsi" w:eastAsiaTheme="majorEastAsia" w:hAnsiTheme="majorHAnsi" w:cstheme="majorBidi"/>
+      <w:color w:val="4F81BD" w:themeColor="accent1"/>
       <w:sz w:val="24"/>
+      <w:szCs w:val="24"/>
     </w:rPr>
   </w:style>
   <w:style w:type="paragraph" w:styleId="Titre4">
     <w:name w:val="heading 4"/>
     <w:basedOn w:val="Normal"/>
     <w:next w:val="Normal"/>
+    <w:link w:val="Titre4Car"/>
+    <w:uiPriority w:val="9"/>
+    <w:unhideWhenUsed/>
+    <w:qFormat/>
+    <w:rsid w:val="002A1EBC"/>
     <w:pPr>
-      <w:spacing w:before="160"/>
-      <w:contextualSpacing/>
+      <w:pBdr>
+        <w:bottom w:val="single" w:sz="4" w:space="2" w:color="B8CCE4" w:themeColor="accent1" w:themeTint="66"/>
+      </w:pBdr>
+      <w:spacing w:before="200" w:after="80"/>
+      <w:ind w:firstLine="0"/>
       <w:outlineLvl w:val="3"/>
     </w:pPr>
     <w:rPr>
-      <w:rFonts w:ascii="Trebuchet MS" w:eastAsia="Trebuchet MS" w:hAnsi="Trebuchet MS" w:cs="Trebuchet MS"/>
-      <w:color w:val="666666"/>
-      <w:u w:val="single"/>
+      <w:rFonts w:asciiTheme="majorHAnsi" w:eastAsiaTheme="majorEastAsia" w:hAnsiTheme="majorHAnsi" w:cstheme="majorBidi"/>
+      <w:i/>
+      <w:iCs/>
+      <w:color w:val="4F81BD" w:themeColor="accent1"/>
+      <w:sz w:val="24"/>
+      <w:szCs w:val="24"/>
     </w:rPr>
   </w:style>
   <w:style w:type="paragraph" w:styleId="Titre5">
     <w:name w:val="heading 5"/>
     <w:basedOn w:val="Normal"/>
     <w:next w:val="Normal"/>
+    <w:link w:val="Titre5Car"/>
+    <w:uiPriority w:val="9"/>
+    <w:unhideWhenUsed/>
+    <w:qFormat/>
+    <w:rsid w:val="002A1EBC"/>
     <w:pPr>
-      <w:spacing w:before="160"/>
-      <w:contextualSpacing/>
+      <w:spacing w:before="200" w:after="80"/>
+      <w:ind w:firstLine="0"/>
       <w:outlineLvl w:val="4"/>
     </w:pPr>
     <w:rPr>
-      <w:rFonts w:ascii="Trebuchet MS" w:eastAsia="Trebuchet MS" w:hAnsi="Trebuchet MS" w:cs="Trebuchet MS"/>
-      <w:color w:val="666666"/>
+      <w:rFonts w:asciiTheme="majorHAnsi" w:eastAsiaTheme="majorEastAsia" w:hAnsiTheme="majorHAnsi" w:cstheme="majorBidi"/>
+      <w:color w:val="4F81BD" w:themeColor="accent1"/>
     </w:rPr>
   </w:style>
   <w:style w:type="paragraph" w:styleId="Titre6">
     <w:name w:val="heading 6"/>
     <w:basedOn w:val="Normal"/>
     <w:next w:val="Normal"/>
+    <w:link w:val="Titre6Car"/>
+    <w:uiPriority w:val="9"/>
+    <w:unhideWhenUsed/>
+    <w:qFormat/>
+    <w:rsid w:val="002A1EBC"/>
     <w:pPr>
-      <w:spacing w:before="160"/>
-      <w:contextualSpacing/>
+      <w:spacing w:before="280" w:after="100"/>
+      <w:ind w:firstLine="0"/>
       <w:outlineLvl w:val="5"/>
     </w:pPr>
     <w:rPr>
-      <w:rFonts w:ascii="Trebuchet MS" w:eastAsia="Trebuchet MS" w:hAnsi="Trebuchet MS" w:cs="Trebuchet MS"/>
-      <w:i/>
-      <w:color w:val="666666"/>
+      <w:rFonts w:asciiTheme="majorHAnsi" w:eastAsiaTheme="majorEastAsia" w:hAnsiTheme="majorHAnsi" w:cstheme="majorBidi"/>
+      <w:i/>
+      <w:iCs/>
+      <w:color w:val="4F81BD" w:themeColor="accent1"/>
+    </w:rPr>
+  </w:style>
+  <w:style w:type="paragraph" w:styleId="Titre7">
+    <w:name w:val="heading 7"/>
+    <w:basedOn w:val="Normal"/>
+    <w:next w:val="Normal"/>
+    <w:link w:val="Titre7Car"/>
+    <w:uiPriority w:val="9"/>
+    <w:semiHidden/>
+    <w:unhideWhenUsed/>
+    <w:qFormat/>
+    <w:rsid w:val="002A1EBC"/>
+    <w:pPr>
+      <w:spacing w:before="320" w:after="100"/>
+      <w:ind w:firstLine="0"/>
+      <w:outlineLvl w:val="6"/>
+    </w:pPr>
+    <w:rPr>
+      <w:rFonts w:asciiTheme="majorHAnsi" w:eastAsiaTheme="majorEastAsia" w:hAnsiTheme="majorHAnsi" w:cstheme="majorBidi"/>
+      <w:b/>
+      <w:bCs/>
+      <w:color w:val="9BBB59" w:themeColor="accent3"/>
+      <w:sz w:val="20"/>
+      <w:szCs w:val="20"/>
+    </w:rPr>
+  </w:style>
+  <w:style w:type="paragraph" w:styleId="Titre8">
+    <w:name w:val="heading 8"/>
+    <w:basedOn w:val="Normal"/>
+    <w:next w:val="Normal"/>
+    <w:link w:val="Titre8Car"/>
+    <w:uiPriority w:val="9"/>
+    <w:semiHidden/>
+    <w:unhideWhenUsed/>
+    <w:qFormat/>
+    <w:rsid w:val="002A1EBC"/>
+    <w:pPr>
+      <w:spacing w:before="320" w:after="100"/>
+      <w:ind w:firstLine="0"/>
+      <w:outlineLvl w:val="7"/>
+    </w:pPr>
+    <w:rPr>
+      <w:rFonts w:asciiTheme="majorHAnsi" w:eastAsiaTheme="majorEastAsia" w:hAnsiTheme="majorHAnsi" w:cstheme="majorBidi"/>
+      <w:b/>
+      <w:bCs/>
+      <w:i/>
+      <w:iCs/>
+      <w:color w:val="9BBB59" w:themeColor="accent3"/>
+      <w:sz w:val="20"/>
+      <w:szCs w:val="20"/>
+    </w:rPr>
+  </w:style>
+  <w:style w:type="paragraph" w:styleId="Titre9">
+    <w:name w:val="heading 9"/>
+    <w:basedOn w:val="Normal"/>
+    <w:next w:val="Normal"/>
+    <w:link w:val="Titre9Car"/>
+    <w:uiPriority w:val="9"/>
+    <w:semiHidden/>
+    <w:unhideWhenUsed/>
+    <w:qFormat/>
+    <w:rsid w:val="002A1EBC"/>
+    <w:pPr>
+      <w:spacing w:before="320" w:after="100"/>
+      <w:ind w:firstLine="0"/>
+      <w:outlineLvl w:val="8"/>
+    </w:pPr>
+    <w:rPr>
+      <w:rFonts w:asciiTheme="majorHAnsi" w:eastAsiaTheme="majorEastAsia" w:hAnsiTheme="majorHAnsi" w:cstheme="majorBidi"/>
+      <w:i/>
+      <w:iCs/>
+      <w:color w:val="9BBB59" w:themeColor="accent3"/>
+      <w:sz w:val="20"/>
+      <w:szCs w:val="20"/>
     </w:rPr>
   </w:style>
   <w:style w:type="character" w:default="1" w:styleId="Policepardfaut">
@@ -1724,27 +2402,45 @@
     <w:name w:val="Title"/>
     <w:basedOn w:val="Normal"/>
     <w:next w:val="Normal"/>
+    <w:link w:val="TitreCar"/>
+    <w:uiPriority w:val="10"/>
+    <w:qFormat/>
+    <w:rsid w:val="002A1EBC"/>
     <w:pPr>
-      <w:contextualSpacing/>
+      <w:pBdr>
+        <w:top w:val="single" w:sz="8" w:space="10" w:color="A7BFDE" w:themeColor="accent1" w:themeTint="7F"/>
+        <w:bottom w:val="single" w:sz="24" w:space="15" w:color="9BBB59" w:themeColor="accent3"/>
+      </w:pBdr>
+      <w:ind w:firstLine="0"/>
+      <w:jc w:val="center"/>
     </w:pPr>
     <w:rPr>
-      <w:rFonts w:ascii="Trebuchet MS" w:eastAsia="Trebuchet MS" w:hAnsi="Trebuchet MS" w:cs="Trebuchet MS"/>
-      <w:sz w:val="42"/>
+      <w:rFonts w:asciiTheme="majorHAnsi" w:eastAsiaTheme="majorEastAsia" w:hAnsiTheme="majorHAnsi" w:cstheme="majorBidi"/>
+      <w:i/>
+      <w:iCs/>
+      <w:color w:val="243F60" w:themeColor="accent1" w:themeShade="7F"/>
+      <w:sz w:val="60"/>
+      <w:szCs w:val="60"/>
     </w:rPr>
   </w:style>
   <w:style w:type="paragraph" w:styleId="Sous-titre">
     <w:name w:val="Subtitle"/>
     <w:basedOn w:val="Normal"/>
     <w:next w:val="Normal"/>
+    <w:link w:val="Sous-titreCar"/>
+    <w:uiPriority w:val="11"/>
+    <w:qFormat/>
+    <w:rsid w:val="002A1EBC"/>
     <w:pPr>
-      <w:spacing w:after="200"/>
-      <w:contextualSpacing/>
+      <w:spacing w:before="200" w:after="900"/>
+      <w:ind w:firstLine="0"/>
+      <w:jc w:val="right"/>
     </w:pPr>
     <w:rPr>
-      <w:rFonts w:ascii="Trebuchet MS" w:eastAsia="Trebuchet MS" w:hAnsi="Trebuchet MS" w:cs="Trebuchet MS"/>
-      <w:i/>
-      <w:color w:val="666666"/>
-      <w:sz w:val="26"/>
+      <w:i/>
+      <w:iCs/>
+      <w:sz w:val="24"/>
+      <w:szCs w:val="24"/>
     </w:rPr>
   </w:style>
   <w:style w:type="paragraph" w:styleId="NormalWeb">
@@ -1755,11 +2451,10 @@
     <w:unhideWhenUsed/>
     <w:rsid w:val="00A17AE6"/>
     <w:pPr>
-      <w:spacing w:before="100" w:beforeAutospacing="1" w:after="100" w:afterAutospacing="1" w:line="240" w:lineRule="auto"/>
+      <w:spacing w:before="100" w:beforeAutospacing="1" w:after="100" w:afterAutospacing="1"/>
     </w:pPr>
     <w:rPr>
       <w:rFonts w:ascii="Times New Roman" w:eastAsia="Times New Roman" w:hAnsi="Times New Roman" w:cs="Times New Roman"/>
-      <w:color w:val="auto"/>
       <w:sz w:val="24"/>
       <w:szCs w:val="24"/>
     </w:rPr>
@@ -1774,6 +2469,386 @@
     <w:rPr>
       <w:color w:val="0000FF"/>
       <w:u w:val="single"/>
+    </w:rPr>
+  </w:style>
+  <w:style w:type="character" w:customStyle="1" w:styleId="Titre1Car">
+    <w:name w:val="Titre 1 Car"/>
+    <w:basedOn w:val="Policepardfaut"/>
+    <w:link w:val="Titre1"/>
+    <w:uiPriority w:val="9"/>
+    <w:rsid w:val="002A1EBC"/>
+    <w:rPr>
+      <w:rFonts w:asciiTheme="majorHAnsi" w:eastAsiaTheme="majorEastAsia" w:hAnsiTheme="majorHAnsi" w:cstheme="majorBidi"/>
+      <w:b/>
+      <w:bCs/>
+      <w:color w:val="365F91" w:themeColor="accent1" w:themeShade="BF"/>
+      <w:sz w:val="24"/>
+      <w:szCs w:val="24"/>
+    </w:rPr>
+  </w:style>
+  <w:style w:type="character" w:customStyle="1" w:styleId="Titre2Car">
+    <w:name w:val="Titre 2 Car"/>
+    <w:basedOn w:val="Policepardfaut"/>
+    <w:link w:val="Titre2"/>
+    <w:uiPriority w:val="9"/>
+    <w:rsid w:val="002A1EBC"/>
+    <w:rPr>
+      <w:rFonts w:asciiTheme="majorHAnsi" w:eastAsiaTheme="majorEastAsia" w:hAnsiTheme="majorHAnsi" w:cstheme="majorBidi"/>
+      <w:color w:val="365F91" w:themeColor="accent1" w:themeShade="BF"/>
+      <w:sz w:val="24"/>
+      <w:szCs w:val="24"/>
+    </w:rPr>
+  </w:style>
+  <w:style w:type="character" w:customStyle="1" w:styleId="Titre3Car">
+    <w:name w:val="Titre 3 Car"/>
+    <w:basedOn w:val="Policepardfaut"/>
+    <w:link w:val="Titre3"/>
+    <w:uiPriority w:val="9"/>
+    <w:rsid w:val="002A1EBC"/>
+    <w:rPr>
+      <w:rFonts w:asciiTheme="majorHAnsi" w:eastAsiaTheme="majorEastAsia" w:hAnsiTheme="majorHAnsi" w:cstheme="majorBidi"/>
+      <w:color w:val="4F81BD" w:themeColor="accent1"/>
+      <w:sz w:val="24"/>
+      <w:szCs w:val="24"/>
+    </w:rPr>
+  </w:style>
+  <w:style w:type="character" w:customStyle="1" w:styleId="Titre4Car">
+    <w:name w:val="Titre 4 Car"/>
+    <w:basedOn w:val="Policepardfaut"/>
+    <w:link w:val="Titre4"/>
+    <w:uiPriority w:val="9"/>
+    <w:rsid w:val="002A1EBC"/>
+    <w:rPr>
+      <w:rFonts w:asciiTheme="majorHAnsi" w:eastAsiaTheme="majorEastAsia" w:hAnsiTheme="majorHAnsi" w:cstheme="majorBidi"/>
+      <w:i/>
+      <w:iCs/>
+      <w:color w:val="4F81BD" w:themeColor="accent1"/>
+      <w:sz w:val="24"/>
+      <w:szCs w:val="24"/>
+    </w:rPr>
+  </w:style>
+  <w:style w:type="character" w:customStyle="1" w:styleId="Titre5Car">
+    <w:name w:val="Titre 5 Car"/>
+    <w:basedOn w:val="Policepardfaut"/>
+    <w:link w:val="Titre5"/>
+    <w:uiPriority w:val="9"/>
+    <w:rsid w:val="002A1EBC"/>
+    <w:rPr>
+      <w:rFonts w:asciiTheme="majorHAnsi" w:eastAsiaTheme="majorEastAsia" w:hAnsiTheme="majorHAnsi" w:cstheme="majorBidi"/>
+      <w:color w:val="4F81BD" w:themeColor="accent1"/>
+    </w:rPr>
+  </w:style>
+  <w:style w:type="character" w:customStyle="1" w:styleId="Titre6Car">
+    <w:name w:val="Titre 6 Car"/>
+    <w:basedOn w:val="Policepardfaut"/>
+    <w:link w:val="Titre6"/>
+    <w:uiPriority w:val="9"/>
+    <w:rsid w:val="002A1EBC"/>
+    <w:rPr>
+      <w:rFonts w:asciiTheme="majorHAnsi" w:eastAsiaTheme="majorEastAsia" w:hAnsiTheme="majorHAnsi" w:cstheme="majorBidi"/>
+      <w:i/>
+      <w:iCs/>
+      <w:color w:val="4F81BD" w:themeColor="accent1"/>
+    </w:rPr>
+  </w:style>
+  <w:style w:type="character" w:customStyle="1" w:styleId="Titre7Car">
+    <w:name w:val="Titre 7 Car"/>
+    <w:basedOn w:val="Policepardfaut"/>
+    <w:link w:val="Titre7"/>
+    <w:uiPriority w:val="9"/>
+    <w:semiHidden/>
+    <w:rsid w:val="002A1EBC"/>
+    <w:rPr>
+      <w:rFonts w:asciiTheme="majorHAnsi" w:eastAsiaTheme="majorEastAsia" w:hAnsiTheme="majorHAnsi" w:cstheme="majorBidi"/>
+      <w:b/>
+      <w:bCs/>
+      <w:color w:val="9BBB59" w:themeColor="accent3"/>
+      <w:sz w:val="20"/>
+      <w:szCs w:val="20"/>
+    </w:rPr>
+  </w:style>
+  <w:style w:type="character" w:customStyle="1" w:styleId="Titre8Car">
+    <w:name w:val="Titre 8 Car"/>
+    <w:basedOn w:val="Policepardfaut"/>
+    <w:link w:val="Titre8"/>
+    <w:uiPriority w:val="9"/>
+    <w:semiHidden/>
+    <w:rsid w:val="002A1EBC"/>
+    <w:rPr>
+      <w:rFonts w:asciiTheme="majorHAnsi" w:eastAsiaTheme="majorEastAsia" w:hAnsiTheme="majorHAnsi" w:cstheme="majorBidi"/>
+      <w:b/>
+      <w:bCs/>
+      <w:i/>
+      <w:iCs/>
+      <w:color w:val="9BBB59" w:themeColor="accent3"/>
+      <w:sz w:val="20"/>
+      <w:szCs w:val="20"/>
+    </w:rPr>
+  </w:style>
+  <w:style w:type="character" w:customStyle="1" w:styleId="Titre9Car">
+    <w:name w:val="Titre 9 Car"/>
+    <w:basedOn w:val="Policepardfaut"/>
+    <w:link w:val="Titre9"/>
+    <w:uiPriority w:val="9"/>
+    <w:semiHidden/>
+    <w:rsid w:val="002A1EBC"/>
+    <w:rPr>
+      <w:rFonts w:asciiTheme="majorHAnsi" w:eastAsiaTheme="majorEastAsia" w:hAnsiTheme="majorHAnsi" w:cstheme="majorBidi"/>
+      <w:i/>
+      <w:iCs/>
+      <w:color w:val="9BBB59" w:themeColor="accent3"/>
+      <w:sz w:val="20"/>
+      <w:szCs w:val="20"/>
+    </w:rPr>
+  </w:style>
+  <w:style w:type="paragraph" w:styleId="Lgende">
+    <w:name w:val="caption"/>
+    <w:basedOn w:val="Normal"/>
+    <w:next w:val="Normal"/>
+    <w:uiPriority w:val="35"/>
+    <w:semiHidden/>
+    <w:unhideWhenUsed/>
+    <w:qFormat/>
+    <w:rsid w:val="002A1EBC"/>
+    <w:rPr>
+      <w:b/>
+      <w:bCs/>
+      <w:sz w:val="18"/>
+      <w:szCs w:val="18"/>
+    </w:rPr>
+  </w:style>
+  <w:style w:type="character" w:customStyle="1" w:styleId="TitreCar">
+    <w:name w:val="Titre Car"/>
+    <w:basedOn w:val="Policepardfaut"/>
+    <w:link w:val="Titre"/>
+    <w:uiPriority w:val="10"/>
+    <w:rsid w:val="002A1EBC"/>
+    <w:rPr>
+      <w:rFonts w:asciiTheme="majorHAnsi" w:eastAsiaTheme="majorEastAsia" w:hAnsiTheme="majorHAnsi" w:cstheme="majorBidi"/>
+      <w:i/>
+      <w:iCs/>
+      <w:color w:val="243F60" w:themeColor="accent1" w:themeShade="7F"/>
+      <w:sz w:val="60"/>
+      <w:szCs w:val="60"/>
+    </w:rPr>
+  </w:style>
+  <w:style w:type="character" w:customStyle="1" w:styleId="Sous-titreCar">
+    <w:name w:val="Sous-titre Car"/>
+    <w:basedOn w:val="Policepardfaut"/>
+    <w:link w:val="Sous-titre"/>
+    <w:uiPriority w:val="11"/>
+    <w:rsid w:val="002A1EBC"/>
+    <w:rPr>
+      <w:i/>
+      <w:iCs/>
+      <w:sz w:val="24"/>
+      <w:szCs w:val="24"/>
+    </w:rPr>
+  </w:style>
+  <w:style w:type="character" w:styleId="lev">
+    <w:name w:val="Strong"/>
+    <w:basedOn w:val="Policepardfaut"/>
+    <w:uiPriority w:val="22"/>
+    <w:qFormat/>
+    <w:rsid w:val="002A1EBC"/>
+    <w:rPr>
+      <w:b/>
+      <w:bCs/>
+      <w:spacing w:val="0"/>
+    </w:rPr>
+  </w:style>
+  <w:style w:type="character" w:styleId="Accentuation">
+    <w:name w:val="Emphasis"/>
+    <w:uiPriority w:val="20"/>
+    <w:qFormat/>
+    <w:rsid w:val="002A1EBC"/>
+    <w:rPr>
+      <w:b/>
+      <w:bCs/>
+      <w:i/>
+      <w:iCs/>
+      <w:color w:val="5A5A5A" w:themeColor="text1" w:themeTint="A5"/>
+    </w:rPr>
+  </w:style>
+  <w:style w:type="paragraph" w:styleId="Sansinterligne">
+    <w:name w:val="No Spacing"/>
+    <w:basedOn w:val="Normal"/>
+    <w:link w:val="SansinterligneCar"/>
+    <w:uiPriority w:val="1"/>
+    <w:qFormat/>
+    <w:rsid w:val="002A1EBC"/>
+    <w:pPr>
+      <w:ind w:firstLine="0"/>
+    </w:pPr>
+  </w:style>
+  <w:style w:type="character" w:customStyle="1" w:styleId="SansinterligneCar">
+    <w:name w:val="Sans interligne Car"/>
+    <w:basedOn w:val="Policepardfaut"/>
+    <w:link w:val="Sansinterligne"/>
+    <w:uiPriority w:val="1"/>
+    <w:rsid w:val="002A1EBC"/>
+  </w:style>
+  <w:style w:type="paragraph" w:styleId="Paragraphedeliste">
+    <w:name w:val="List Paragraph"/>
+    <w:basedOn w:val="Normal"/>
+    <w:uiPriority w:val="34"/>
+    <w:qFormat/>
+    <w:rsid w:val="002A1EBC"/>
+    <w:pPr>
+      <w:ind w:left="720"/>
+      <w:contextualSpacing/>
+    </w:pPr>
+  </w:style>
+  <w:style w:type="paragraph" w:styleId="Citation">
+    <w:name w:val="Quote"/>
+    <w:basedOn w:val="Normal"/>
+    <w:next w:val="Normal"/>
+    <w:link w:val="CitationCar"/>
+    <w:uiPriority w:val="29"/>
+    <w:qFormat/>
+    <w:rsid w:val="002A1EBC"/>
+    <w:rPr>
+      <w:rFonts w:asciiTheme="majorHAnsi" w:eastAsiaTheme="majorEastAsia" w:hAnsiTheme="majorHAnsi" w:cstheme="majorBidi"/>
+      <w:i/>
+      <w:iCs/>
+      <w:color w:val="5A5A5A" w:themeColor="text1" w:themeTint="A5"/>
+    </w:rPr>
+  </w:style>
+  <w:style w:type="character" w:customStyle="1" w:styleId="CitationCar">
+    <w:name w:val="Citation Car"/>
+    <w:basedOn w:val="Policepardfaut"/>
+    <w:link w:val="Citation"/>
+    <w:uiPriority w:val="29"/>
+    <w:rsid w:val="002A1EBC"/>
+    <w:rPr>
+      <w:rFonts w:asciiTheme="majorHAnsi" w:eastAsiaTheme="majorEastAsia" w:hAnsiTheme="majorHAnsi" w:cstheme="majorBidi"/>
+      <w:i/>
+      <w:iCs/>
+      <w:color w:val="5A5A5A" w:themeColor="text1" w:themeTint="A5"/>
+    </w:rPr>
+  </w:style>
+  <w:style w:type="paragraph" w:styleId="Citationintense">
+    <w:name w:val="Intense Quote"/>
+    <w:basedOn w:val="Normal"/>
+    <w:next w:val="Normal"/>
+    <w:link w:val="CitationintenseCar"/>
+    <w:uiPriority w:val="30"/>
+    <w:qFormat/>
+    <w:rsid w:val="002A1EBC"/>
+    <w:pPr>
+      <w:pBdr>
+        <w:top w:val="single" w:sz="12" w:space="10" w:color="B8CCE4" w:themeColor="accent1" w:themeTint="66"/>
+        <w:left w:val="single" w:sz="36" w:space="4" w:color="4F81BD" w:themeColor="accent1"/>
+        <w:bottom w:val="single" w:sz="24" w:space="10" w:color="9BBB59" w:themeColor="accent3"/>
+        <w:right w:val="single" w:sz="36" w:space="4" w:color="4F81BD" w:themeColor="accent1"/>
+      </w:pBdr>
+      <w:shd w:val="clear" w:color="auto" w:fill="4F81BD" w:themeFill="accent1"/>
+      <w:spacing w:before="320" w:after="320" w:line="300" w:lineRule="auto"/>
+      <w:ind w:left="1440" w:right="1440"/>
+    </w:pPr>
+    <w:rPr>
+      <w:rFonts w:asciiTheme="majorHAnsi" w:eastAsiaTheme="majorEastAsia" w:hAnsiTheme="majorHAnsi" w:cstheme="majorBidi"/>
+      <w:i/>
+      <w:iCs/>
+      <w:color w:val="FFFFFF" w:themeColor="background1"/>
+      <w:sz w:val="24"/>
+      <w:szCs w:val="24"/>
+    </w:rPr>
+  </w:style>
+  <w:style w:type="character" w:customStyle="1" w:styleId="CitationintenseCar">
+    <w:name w:val="Citation intense Car"/>
+    <w:basedOn w:val="Policepardfaut"/>
+    <w:link w:val="Citationintense"/>
+    <w:uiPriority w:val="30"/>
+    <w:rsid w:val="002A1EBC"/>
+    <w:rPr>
+      <w:rFonts w:asciiTheme="majorHAnsi" w:eastAsiaTheme="majorEastAsia" w:hAnsiTheme="majorHAnsi" w:cstheme="majorBidi"/>
+      <w:i/>
+      <w:iCs/>
+      <w:color w:val="FFFFFF" w:themeColor="background1"/>
+      <w:sz w:val="24"/>
+      <w:szCs w:val="24"/>
+      <w:shd w:val="clear" w:color="auto" w:fill="4F81BD" w:themeFill="accent1"/>
+    </w:rPr>
+  </w:style>
+  <w:style w:type="character" w:styleId="Emphaseple">
+    <w:name w:val="Subtle Emphasis"/>
+    <w:uiPriority w:val="19"/>
+    <w:qFormat/>
+    <w:rsid w:val="002A1EBC"/>
+    <w:rPr>
+      <w:i/>
+      <w:iCs/>
+      <w:color w:val="5A5A5A" w:themeColor="text1" w:themeTint="A5"/>
+    </w:rPr>
+  </w:style>
+  <w:style w:type="character" w:styleId="Emphaseintense">
+    <w:name w:val="Intense Emphasis"/>
+    <w:uiPriority w:val="21"/>
+    <w:qFormat/>
+    <w:rsid w:val="002A1EBC"/>
+    <w:rPr>
+      <w:b/>
+      <w:bCs/>
+      <w:i/>
+      <w:iCs/>
+      <w:color w:val="4F81BD" w:themeColor="accent1"/>
+      <w:sz w:val="22"/>
+      <w:szCs w:val="22"/>
+    </w:rPr>
+  </w:style>
+  <w:style w:type="character" w:styleId="Rfrenceple">
+    <w:name w:val="Subtle Reference"/>
+    <w:uiPriority w:val="31"/>
+    <w:qFormat/>
+    <w:rsid w:val="002A1EBC"/>
+    <w:rPr>
+      <w:color w:val="auto"/>
+      <w:u w:val="single" w:color="9BBB59" w:themeColor="accent3"/>
+    </w:rPr>
+  </w:style>
+  <w:style w:type="character" w:styleId="Rfrenceintense">
+    <w:name w:val="Intense Reference"/>
+    <w:basedOn w:val="Policepardfaut"/>
+    <w:uiPriority w:val="32"/>
+    <w:qFormat/>
+    <w:rsid w:val="002A1EBC"/>
+    <w:rPr>
+      <w:b/>
+      <w:bCs/>
+      <w:color w:val="76923C" w:themeColor="accent3" w:themeShade="BF"/>
+      <w:u w:val="single" w:color="9BBB59" w:themeColor="accent3"/>
+    </w:rPr>
+  </w:style>
+  <w:style w:type="character" w:styleId="Titredulivre">
+    <w:name w:val="Book Title"/>
+    <w:basedOn w:val="Policepardfaut"/>
+    <w:uiPriority w:val="33"/>
+    <w:qFormat/>
+    <w:rsid w:val="002A1EBC"/>
+    <w:rPr>
+      <w:rFonts w:asciiTheme="majorHAnsi" w:eastAsiaTheme="majorEastAsia" w:hAnsiTheme="majorHAnsi" w:cstheme="majorBidi"/>
+      <w:b/>
+      <w:bCs/>
+      <w:i/>
+      <w:iCs/>
+      <w:color w:val="auto"/>
+    </w:rPr>
+  </w:style>
+  <w:style w:type="paragraph" w:styleId="En-ttedetabledesmatires">
+    <w:name w:val="TOC Heading"/>
+    <w:basedOn w:val="Titre1"/>
+    <w:next w:val="Normal"/>
+    <w:uiPriority w:val="39"/>
+    <w:semiHidden/>
+    <w:unhideWhenUsed/>
+    <w:qFormat/>
+    <w:rsid w:val="002A1EBC"/>
+    <w:pPr>
+      <w:outlineLvl w:val="9"/>
+    </w:pPr>
+    <w:rPr>
+      <w:lang w:bidi="en-US"/>
     </w:rPr>
   </w:style>
 </w:styles>

</xml_diff>